<commit_message>
pdf2grobid updates to use grobid parameters and test consolidated citations
</commit_message>
<xml_diff>
--- a/inst/extdata/to_err_is_human.docx
+++ b/inst/extdata/to_err_is_human.docx
@@ -1,49 +1,14 @@
 
 <file path=word/document.xml><?xml version="1.0" encoding="utf-8"?>
-<w:document xmlns:w="http://schemas.openxmlformats.org/wordprocessingml/2006/main" xmlns:m="http://schemas.openxmlformats.org/officeDocument/2006/math" xmlns:r="http://schemas.openxmlformats.org/officeDocument/2006/relationships" xmlns:o="urn:schemas-microsoft-com:office:office" xmlns:v="urn:schemas-microsoft-com:vml" xmlns:w10="urn:schemas-microsoft-com:office:word" xmlns:a="http://schemas.openxmlformats.org/drawingml/2006/main" xmlns:pic="http://schemas.openxmlformats.org/drawingml/2006/picture" xmlns:wp="http://schemas.openxmlformats.org/drawingml/2006/wordprocessingDrawing">
+<w:document xmlns:wpc="http://schemas.microsoft.com/office/word/2010/wordprocessingCanvas" xmlns:cx="http://schemas.microsoft.com/office/drawing/2014/chartex" xmlns:cx1="http://schemas.microsoft.com/office/drawing/2015/9/8/chartex" xmlns:cx2="http://schemas.microsoft.com/office/drawing/2015/10/21/chartex" xmlns:cx3="http://schemas.microsoft.com/office/drawing/2016/5/9/chartex" xmlns:cx4="http://schemas.microsoft.com/office/drawing/2016/5/10/chartex" xmlns:cx5="http://schemas.microsoft.com/office/drawing/2016/5/11/chartex" xmlns:cx6="http://schemas.microsoft.com/office/drawing/2016/5/12/chartex" xmlns:cx7="http://schemas.microsoft.com/office/drawing/2016/5/13/chartex" xmlns:cx8="http://schemas.microsoft.com/office/drawing/2016/5/14/chartex" xmlns:mc="http://schemas.openxmlformats.org/markup-compatibility/2006" xmlns:aink="http://schemas.microsoft.com/office/drawing/2016/ink" xmlns:am3d="http://schemas.microsoft.com/office/drawing/2017/model3d" xmlns:o="urn:schemas-microsoft-com:office:office" xmlns:oel="http://schemas.microsoft.com/office/2019/extlst" xmlns:r="http://schemas.openxmlformats.org/officeDocument/2006/relationships" xmlns:m="http://schemas.openxmlformats.org/officeDocument/2006/math" xmlns:v="urn:schemas-microsoft-com:vml" xmlns:wp14="http://schemas.microsoft.com/office/word/2010/wordprocessingDrawing" xmlns:wp="http://schemas.openxmlformats.org/drawingml/2006/wordprocessingDrawing" xmlns:w10="urn:schemas-microsoft-com:office:word" xmlns:w="http://schemas.openxmlformats.org/wordprocessingml/2006/main" xmlns:w14="http://schemas.microsoft.com/office/word/2010/wordml" xmlns:w15="http://schemas.microsoft.com/office/word/2012/wordml" xmlns:w16cex="http://schemas.microsoft.com/office/word/2018/wordml/cex" xmlns:w16cid="http://schemas.microsoft.com/office/word/2016/wordml/cid" xmlns:w16="http://schemas.microsoft.com/office/word/2018/wordml" xmlns:w16du="http://schemas.microsoft.com/office/word/2023/wordml/word16du" xmlns:w16sdtdh="http://schemas.microsoft.com/office/word/2020/wordml/sdtdatahash" xmlns:w16sdtfl="http://schemas.microsoft.com/office/word/2024/wordml/sdtformatlock" xmlns:w16se="http://schemas.microsoft.com/office/word/2015/wordml/symex" xmlns:wpg="http://schemas.microsoft.com/office/word/2010/wordprocessingGroup" xmlns:wpi="http://schemas.microsoft.com/office/word/2010/wordprocessingInk" xmlns:wne="http://schemas.microsoft.com/office/word/2006/wordml" xmlns:wps="http://schemas.microsoft.com/office/word/2010/wordprocessingShape" mc:Ignorable="w14 w15 w16se w16cid w16 w16cex w16sdtdh w16sdtfl w16du wp14">
   <w:body>
     <w:p>
       <w:pPr>
         <w:pStyle w:val="Title"/>
       </w:pPr>
-      <w:r>
-        <w:t xml:space="preserve">To</w:t>
-      </w:r>
-      <w:r>
-        <w:t xml:space="preserve"> </w:t>
-      </w:r>
-      <w:r>
-        <w:t xml:space="preserve">Err</w:t>
-      </w:r>
-      <w:r>
-        <w:t xml:space="preserve"> </w:t>
-      </w:r>
-      <w:r>
-        <w:t xml:space="preserve">is</w:t>
-      </w:r>
-      <w:r>
-        <w:t xml:space="preserve"> </w:t>
-      </w:r>
-      <w:r>
-        <w:t xml:space="preserve">Human:</w:t>
-      </w:r>
-      <w:r>
-        <w:t xml:space="preserve"> </w:t>
-      </w:r>
-      <w:r>
-        <w:t xml:space="preserve">An</w:t>
-      </w:r>
-      <w:r>
-        <w:t xml:space="preserve"> </w:t>
-      </w:r>
-      <w:r>
-        <w:t xml:space="preserve">Empirical</w:t>
-      </w:r>
-      <w:r>
-        <w:t xml:space="preserve"> </w:t>
-      </w:r>
-      <w:r>
-        <w:t xml:space="preserve">Investigation</w:t>
+      <w:bookmarkStart w:id="0" w:name="references"/>
+      <w:r>
+        <w:t>To Err is Human: An Empirical Investigation</w:t>
       </w:r>
     </w:p>
     <w:p>
@@ -51,31 +16,7 @@
         <w:pStyle w:val="Author"/>
       </w:pPr>
       <w:r>
-        <w:t xml:space="preserve">Daniel</w:t>
-      </w:r>
-      <w:r>
-        <w:t xml:space="preserve"> </w:t>
-      </w:r>
-      <w:r>
-        <w:t xml:space="preserve">Lakens</w:t>
-      </w:r>
-      <w:r>
-        <w:t xml:space="preserve"> </w:t>
-      </w:r>
-      <w:r>
-        <w:t xml:space="preserve">&amp;</w:t>
-      </w:r>
-      <w:r>
-        <w:t xml:space="preserve"> </w:t>
-      </w:r>
-      <w:r>
-        <w:t xml:space="preserve">Lisa</w:t>
-      </w:r>
-      <w:r>
-        <w:t xml:space="preserve"> </w:t>
-      </w:r>
-      <w:r>
-        <w:t xml:space="preserve">DeBruine</w:t>
+        <w:t>Daniel Lakens &amp; Lisa DeBruine</w:t>
       </w:r>
     </w:p>
     <w:p>
@@ -83,7 +24,7 @@
         <w:pStyle w:val="Date"/>
       </w:pPr>
       <w:r>
-        <w:t xml:space="preserve">2024-06-21</w:t>
+        <w:t>2024-06-21</w:t>
       </w:r>
     </w:p>
     <w:p>
@@ -91,52 +32,16 @@
         <w:pStyle w:val="FirstParagraph"/>
       </w:pPr>
       <w:r>
-        <w:t xml:space="preserve">This paper demonstrates some good and poor practices for use with the {papercheck} R package and Shiny app. All data are simulated. The paper shows examples of (1) open and closed OSF links; (2) citation of retracted papers; (3) missing/mismatched citations and references; (4) imprecise reporting of p-values; and (5) use of</w:t>
-      </w:r>
-      <w:r>
-        <w:t xml:space="preserve"> </w:t>
-      </w:r>
-      <w:r>
-        <w:t xml:space="preserve">“</w:t>
-      </w:r>
-      <w:r>
-        <w:t xml:space="preserve">marginally significant</w:t>
-      </w:r>
-      <w:r>
-        <w:t xml:space="preserve">”</w:t>
-      </w:r>
-      <w:r>
-        <w:t xml:space="preserve"> </w:t>
-      </w:r>
-      <w:r>
-        <w:t xml:space="preserve">to describe non-significant findings.</w:t>
-      </w:r>
-    </w:p>
-    <w:bookmarkStart w:id="20" w:name="introduction"/>
-    <w:p>
-      <w:pPr>
-        <w:pStyle w:val="Heading2"/>
-      </w:pPr>
-      <w:r>
-        <w:t xml:space="preserve">Introduction</w:t>
+        <w:t>This paper demonstrates some good and poor practices for use with the {papercheck} R package and Shiny app. All data are simulated. The paper shows examples of (1) open and closed OSF links; (2) citation of retracted papers; (3) missing/mismatched/incorrect citations and references; (4) imprecise reporting of p-values; and (5) use of “marginally significant” to describe non-significant findings.</w:t>
       </w:r>
     </w:p>
     <w:p>
       <w:pPr>
-        <w:pStyle w:val="FirstParagraph"/>
-      </w:pPr>
-      <w:r>
-        <w:t xml:space="preserve">Although intentional dishonestly might be a successful way to boost creativity (Gino &amp; Wiltermuth, 2014), it is safe to say most mistakes researchers make are unintentional. From a human factors perspective, human error is a symptom of a poor design (Smithy, 2020). Automation can be use to check for errors in scientific manuscripts, and inform authors about possible corrections. In this study we examine the usefulness of Papercheck to improve best practices.</w:t>
-      </w:r>
-    </w:p>
-    <w:bookmarkEnd w:id="20"/>
-    <w:bookmarkStart w:id="22" w:name="method-and-participants"/>
-    <w:p>
-      <w:pPr>
         <w:pStyle w:val="Heading2"/>
       </w:pPr>
-      <w:r>
-        <w:t xml:space="preserve">Method and Participants</w:t>
+      <w:bookmarkStart w:id="1" w:name="introduction"/>
+      <w:r>
+        <w:t>Introduction</w:t>
       </w:r>
     </w:p>
     <w:p>
@@ -144,110 +49,111 @@
         <w:pStyle w:val="FirstParagraph"/>
       </w:pPr>
       <w:r>
-        <w:t xml:space="preserve">In this study we examine whether automated checks reduce the amount of errors that researchers make in scientific manuscripts. This study was preregistered at</w:t>
-      </w:r>
-      <w:r>
-        <w:t xml:space="preserve"> </w:t>
-      </w:r>
-      <w:hyperlink r:id="rId21">
+        <w:t>Although intentional dishonestly might be a successful way to boost creativity (Gino &amp; Wiltermuth, 2014), it is safe to say most mistakes researchers make are unintentional. From a human factors perspective, human error is a symptom of a poor design (Smithy, 2020). Automation can be use to check for errors in scientific manuscripts, and inform authors about possible corrections. In this study we examine the usefulness of Papercheck to improve best practices.</w:t>
+      </w:r>
+    </w:p>
+    <w:p>
+      <w:pPr>
+        <w:pStyle w:val="Heading2"/>
+      </w:pPr>
+      <w:bookmarkStart w:id="2" w:name="method-and-participants"/>
+      <w:bookmarkEnd w:id="1"/>
+      <w:r>
+        <w:t>Method and Participants</w:t>
+      </w:r>
+    </w:p>
+    <w:p>
+      <w:pPr>
+        <w:pStyle w:val="FirstParagraph"/>
+      </w:pPr>
+      <w:r>
+        <w:t xml:space="preserve">In this study we examine whether automated checks reduce the amount of errors that researchers make in scientific manuscripts. This study was preregistered at </w:t>
+      </w:r>
+      <w:hyperlink r:id="rId5">
         <w:r>
           <w:rPr>
             <w:rStyle w:val="Hyperlink"/>
           </w:rPr>
-          <w:t xml:space="preserve">osf.io/5tbm9</w:t>
+          <w:t>osf.io/5tbm9</w:t>
         </w:r>
       </w:hyperlink>
       <w:r>
-        <w:t xml:space="preserve">. We randomly assigned 50 scientists to a condition where their manuscript was automatically checked for errors, an 50 scientists to a control condition with a checklist. Scientists had the opportunity to make changes to their manuscript based on the feedback of the tool. We subsequently coded all manuscripts for mistakes, and counted the total number of mistakes. We also measured the expertise of researchers (in years) to explore whether the automated tool would be more useful, the less research experience researchers had. We also asked researchers to rate how useful they found the checklist or app on a scale from 1 (not at all) to 7 (extremely useful).</w:t>
+        <w:t>. We randomly assigned 50 scientists to a condition where their manuscript was automatically checked for errors, an 50 scientists to a control condition with a checklist. Scientists had the opportunity to make changes to their manuscript based on the feedback of the tool. We subsequently coded all manuscripts for mistakes, and counted the total number of mistakes. We also measured the expertise of researchers (in years) to explore whether the automated tool would be more useful, the less research experience researchers had. We also asked researchers to rate how useful they found the checklist or app on a scale from 1 (not at all) to 7 (extremely useful).</w:t>
       </w:r>
     </w:p>
-    <w:bookmarkEnd w:id="22"/>
-    <w:bookmarkStart w:id="32" w:name="results"/>
     <w:p>
       <w:pPr>
         <w:pStyle w:val="Heading2"/>
       </w:pPr>
-      <w:r>
-        <w:t xml:space="preserve">Results</w:t>
+      <w:bookmarkStart w:id="3" w:name="results"/>
+      <w:bookmarkEnd w:id="2"/>
+      <w:r>
+        <w:lastRenderedPageBreak/>
+        <w:t>Results</w:t>
       </w:r>
     </w:p>
     <w:tbl>
       <w:tblPr>
-        <w:tblStyle w:val="Table"/>
-        <w:tblW w:type="pct" w:w="5000"/>
+        <w:tblW w:w="5000" w:type="pct"/>
         <w:tblLayout w:type="fixed"/>
-        <w:tblLook w:firstRow="0" w:lastRow="0" w:firstColumn="0" w:lastColumn="0" w:noHBand="0" w:noVBand="0" w:val="0000"/>
+        <w:tblLook w:val="0000" w:firstRow="0" w:lastRow="0" w:firstColumn="0" w:lastColumn="0" w:noHBand="0" w:noVBand="0"/>
       </w:tblPr>
       <w:tblGrid>
-        <w:gridCol w:w="7920"/>
+        <w:gridCol w:w="9576"/>
       </w:tblGrid>
       <w:tr>
         <w:tc>
-          <w:tcPr/>
-          <w:bookmarkStart w:id="26" w:name="fig-sim"/>
+          <w:tcPr>
+            <w:tcW w:w="7920" w:type="dxa"/>
+            <w:shd w:val="clear" w:color="auto" w:fill="auto"/>
+          </w:tcPr>
           <w:p>
             <w:pPr>
               <w:pStyle w:val="Compact"/>
               <w:jc w:val="center"/>
             </w:pPr>
+            <w:bookmarkStart w:id="4" w:name="fig-sim"/>
             <w:r>
-              <w:drawing>
-                <wp:inline>
-                  <wp:extent cx="5334000" cy="4267200"/>
-                  <wp:effectExtent b="0" l="0" r="0" t="0"/>
-                  <wp:docPr descr="" title="" id="24" name="Picture"/>
-                  <a:graphic>
-                    <a:graphicData uri="http://schemas.openxmlformats.org/drawingml/2006/picture">
-                      <pic:pic>
-                        <pic:nvPicPr>
-                          <pic:cNvPr descr="to_err_is_human_files/figure-docx/fig-sim-1.png" id="25" name="Picture"/>
-                          <pic:cNvPicPr>
-                            <a:picLocks noChangeArrowheads="1" noChangeAspect="1"/>
-                          </pic:cNvPicPr>
-                        </pic:nvPicPr>
-                        <pic:blipFill>
-                          <a:blip r:embed="rId23"/>
-                          <a:stretch>
-                            <a:fillRect/>
-                          </a:stretch>
-                        </pic:blipFill>
-                        <pic:spPr bwMode="auto">
-                          <a:xfrm>
-                            <a:off x="0" y="0"/>
-                            <a:ext cx="5334000" cy="4267200"/>
-                          </a:xfrm>
-                          <a:prstGeom prst="rect">
-                            <a:avLst/>
-                          </a:prstGeom>
-                          <a:noFill/>
-                          <a:ln w="9525">
-                            <a:noFill/>
-                            <a:headEnd/>
-                            <a:tailEnd/>
-                          </a:ln>
-                        </pic:spPr>
-                      </pic:pic>
-                    </a:graphicData>
-                  </a:graphic>
-                </wp:inline>
-              </w:drawing>
+              <w:rPr>
+                <w:noProof/>
+              </w:rPr>
+              <w:pict w14:anchorId="0B1FDE54">
+                <v:shapetype id="_x0000_t75" coordsize="21600,21600" o:spt="75" o:preferrelative="t" path="m@4@5l@4@11@9@11@9@5xe" filled="f" stroked="f">
+                  <v:stroke joinstyle="miter"/>
+                  <v:formulas>
+                    <v:f eqn="if lineDrawn pixelLineWidth 0"/>
+                    <v:f eqn="sum @0 1 0"/>
+                    <v:f eqn="sum 0 0 @1"/>
+                    <v:f eqn="prod @2 1 2"/>
+                    <v:f eqn="prod @3 21600 pixelWidth"/>
+                    <v:f eqn="prod @3 21600 pixelHeight"/>
+                    <v:f eqn="sum @0 0 1"/>
+                    <v:f eqn="prod @6 1 2"/>
+                    <v:f eqn="prod @7 21600 pixelWidth"/>
+                    <v:f eqn="sum @8 21600 0"/>
+                    <v:f eqn="prod @7 21600 pixelHeight"/>
+                    <v:f eqn="sum @10 21600 0"/>
+                  </v:formulas>
+                  <v:path o:extrusionok="f" gradientshapeok="t" o:connecttype="rect"/>
+                  <o:lock v:ext="edit" aspectratio="t"/>
+                </v:shapetype>
+                <v:shape id="_x0000_i1026" type="#_x0000_t75" alt="A graph with colored lines and dots&#10;&#10;AI-generated content may be incorrect." style="width:420pt;height:336pt;visibility:visible;mso-width-percent:0;mso-height-percent:0;mso-width-percent:0;mso-height-percent:0">
+                  <v:imagedata r:id="rId6" o:title=""/>
+                </v:shape>
+              </w:pict>
             </w:r>
           </w:p>
           <w:p>
             <w:pPr>
-              <w:jc w:val="center"/>
-            </w:pPr>
-            <w:pPr>
-              <w:jc w:val="start"/>
+              <w:pStyle w:val="ImageCaption"/>
               <w:spacing w:before="200"/>
-              <w:pStyle w:val="ImageCaption"/>
             </w:pPr>
             <w:r>
-              <w:t xml:space="preserve">Figure 1: The simulated data</w:t>
+              <w:t>Figure 1: The simulated data</w:t>
             </w:r>
           </w:p>
-          <w:bookmarkEnd w:id="26"/>
         </w:tc>
+        <w:bookmarkEnd w:id="4"/>
       </w:tr>
     </w:tbl>
     <w:p>
@@ -255,223 +161,235 @@
         <w:pStyle w:val="BodyText"/>
       </w:pPr>
       <w:r>
-        <w:t xml:space="preserve">All data needed to reproduce the analyses in</w:t>
-      </w:r>
-      <w:r>
-        <w:t xml:space="preserve"> </w:t>
+        <w:t xml:space="preserve">All data needed to reproduce the analyses in </w:t>
       </w:r>
       <w:hyperlink w:anchor="tbl-summary">
         <w:r>
           <w:rPr>
             <w:rStyle w:val="Hyperlink"/>
           </w:rPr>
-          <w:t xml:space="preserve">Table 1</w:t>
+          <w:t>Table 1</w:t>
         </w:r>
       </w:hyperlink>
       <w:r>
-        <w:t xml:space="preserve"> </w:t>
-      </w:r>
-      <w:r>
-        <w:t xml:space="preserve">is available from</w:t>
-      </w:r>
-      <w:r>
-        <w:t xml:space="preserve"> </w:t>
-      </w:r>
-      <w:hyperlink r:id="rId21">
+        <w:t xml:space="preserve"> is available from </w:t>
+      </w:r>
+      <w:hyperlink r:id="rId7">
         <w:r>
           <w:rPr>
             <w:rStyle w:val="Hyperlink"/>
           </w:rPr>
-          <w:t xml:space="preserve">https://osf.io/5tbm9</w:t>
+          <w:t>https://osf.io/5tbm9</w:t>
         </w:r>
       </w:hyperlink>
       <w:r>
-        <w:t xml:space="preserve"> </w:t>
-      </w:r>
-      <w:r>
-        <w:t xml:space="preserve">and code is available from</w:t>
-      </w:r>
-      <w:r>
-        <w:t xml:space="preserve"> </w:t>
-      </w:r>
-      <w:hyperlink r:id="rId27">
+        <w:t xml:space="preserve"> and code is available from </w:t>
+      </w:r>
+      <w:hyperlink r:id="rId8">
         <w:r>
           <w:rPr>
             <w:rStyle w:val="Hyperlink"/>
           </w:rPr>
-          <w:t xml:space="preserve">the OSF</w:t>
+          <w:t>the OSF</w:t>
         </w:r>
       </w:hyperlink>
       <w:r>
-        <w:t xml:space="preserve">.</w:t>
+        <w:t>.</w:t>
       </w:r>
     </w:p>
     <w:tbl>
       <w:tblPr>
-        <w:tblStyle w:val="Table"/>
-        <w:tblW w:type="pct" w:w="5000"/>
+        <w:tblW w:w="5000" w:type="pct"/>
         <w:tblLayout w:type="fixed"/>
-        <w:tblLook w:firstRow="0" w:lastRow="0" w:firstColumn="0" w:lastColumn="0" w:noHBand="0" w:noVBand="0" w:val="0000"/>
+        <w:tblLook w:val="0000" w:firstRow="0" w:lastRow="0" w:firstColumn="0" w:lastColumn="0" w:noHBand="0" w:noVBand="0"/>
       </w:tblPr>
       <w:tblGrid>
-        <w:gridCol w:w="7920"/>
+        <w:gridCol w:w="9576"/>
       </w:tblGrid>
       <w:tr>
         <w:tc>
-          <w:tcPr/>
-          <w:bookmarkStart w:id="28" w:name="tbl-summary"/>
+          <w:tcPr>
+            <w:tcW w:w="7920" w:type="dxa"/>
+            <w:shd w:val="clear" w:color="auto" w:fill="auto"/>
+          </w:tcPr>
           <w:p>
             <w:pPr>
-              <w:jc w:val="center"/>
+              <w:pStyle w:val="ImageCaption"/>
+              <w:spacing w:before="200"/>
             </w:pPr>
-            <w:pPr>
-              <w:jc w:val="start"/>
-              <w:spacing w:before="200"/>
-              <w:pStyle w:val="ImageCaption"/>
-            </w:pPr>
+            <w:bookmarkStart w:id="5" w:name="tbl-summary"/>
             <w:r>
-              <w:t xml:space="preserve">Table 1: The average number of mistakes and usefulness score for the control and experimental conditions.</w:t>
+              <w:t>Table 1: The average number of mistakes and usefulness score for the control and experimental conditions.</w:t>
             </w:r>
           </w:p>
           <w:tbl>
             <w:tblPr>
-              <w:tblStyle w:val="Table"/>
-              <w:tblW w:type="auto" w:w="0"/>
-              <w:tblLook w:firstRow="1" w:lastRow="0" w:firstColumn="0" w:lastColumn="0" w:noHBand="0" w:noVBand="0" w:val="0020"/>
+              <w:tblW w:w="0" w:type="auto"/>
+              <w:tblLook w:val="0020" w:firstRow="1" w:lastRow="0" w:firstColumn="0" w:lastColumn="0" w:noHBand="0" w:noVBand="0"/>
             </w:tblPr>
             <w:tblGrid>
-              <w:gridCol w:w="2640"/>
-              <w:gridCol w:w="2640"/>
-              <w:gridCol w:w="2640"/>
+              <w:gridCol w:w="1579"/>
+              <w:gridCol w:w="1145"/>
+              <w:gridCol w:w="1384"/>
             </w:tblGrid>
             <w:tr>
               <w:trPr>
-                <w:tblHeader w:val="on"/>
+                <w:tblHeader/>
               </w:trPr>
               <w:tc>
-                <w:tcPr/>
+                <w:tcPr>
+                  <w:tcW w:w="1579" w:type="dxa"/>
+                  <w:tcBorders>
+                    <w:bottom w:val="single" w:sz="0" w:space="0" w:color="auto"/>
+                  </w:tcBorders>
+                  <w:shd w:val="clear" w:color="auto" w:fill="auto"/>
+                  <w:vAlign w:val="bottom"/>
+                </w:tcPr>
                 <w:p>
                   <w:pPr>
                     <w:pStyle w:val="Compact"/>
-                    <w:jc w:val="left"/>
                     <w:jc w:val="center"/>
                   </w:pPr>
                   <w:r>
-                    <w:t xml:space="preserve">Condition</w:t>
+                    <w:t>Condition</w:t>
                   </w:r>
                 </w:p>
               </w:tc>
               <w:tc>
-                <w:tcPr/>
+                <w:tcPr>
+                  <w:tcW w:w="1145" w:type="dxa"/>
+                  <w:tcBorders>
+                    <w:bottom w:val="single" w:sz="0" w:space="0" w:color="auto"/>
+                  </w:tcBorders>
+                  <w:shd w:val="clear" w:color="auto" w:fill="auto"/>
+                  <w:vAlign w:val="bottom"/>
+                </w:tcPr>
                 <w:p>
                   <w:pPr>
                     <w:pStyle w:val="Compact"/>
-                    <w:jc w:val="right"/>
                     <w:jc w:val="center"/>
                   </w:pPr>
                   <w:r>
-                    <w:t xml:space="preserve">Mistakes</w:t>
+                    <w:t>Mistakes</w:t>
                   </w:r>
                 </w:p>
               </w:tc>
               <w:tc>
-                <w:tcPr/>
+                <w:tcPr>
+                  <w:tcW w:w="1384" w:type="dxa"/>
+                  <w:tcBorders>
+                    <w:bottom w:val="single" w:sz="0" w:space="0" w:color="auto"/>
+                  </w:tcBorders>
+                  <w:shd w:val="clear" w:color="auto" w:fill="auto"/>
+                  <w:vAlign w:val="bottom"/>
+                </w:tcPr>
                 <w:p>
                   <w:pPr>
                     <w:pStyle w:val="Compact"/>
-                    <w:jc w:val="right"/>
                     <w:jc w:val="center"/>
                   </w:pPr>
                   <w:r>
-                    <w:t xml:space="preserve">Usefulness</w:t>
+                    <w:t>Usefulness</w:t>
                   </w:r>
                 </w:p>
               </w:tc>
             </w:tr>
             <w:tr>
               <w:tc>
-                <w:tcPr/>
+                <w:tcPr>
+                  <w:tcW w:w="1579" w:type="dxa"/>
+                  <w:shd w:val="clear" w:color="auto" w:fill="auto"/>
+                </w:tcPr>
                 <w:p>
                   <w:pPr>
                     <w:pStyle w:val="Compact"/>
-                    <w:jc w:val="left"/>
                     <w:jc w:val="center"/>
                   </w:pPr>
                   <w:r>
-                    <w:t xml:space="preserve">control</w:t>
+                    <w:t>control</w:t>
                   </w:r>
                 </w:p>
               </w:tc>
               <w:tc>
-                <w:tcPr/>
+                <w:tcPr>
+                  <w:tcW w:w="1145" w:type="dxa"/>
+                  <w:shd w:val="clear" w:color="auto" w:fill="auto"/>
+                </w:tcPr>
                 <w:p>
                   <w:pPr>
                     <w:pStyle w:val="Compact"/>
-                    <w:jc w:val="right"/>
                     <w:jc w:val="center"/>
                   </w:pPr>
                   <w:r>
-                    <w:t xml:space="preserve">10.90</w:t>
+                    <w:t>10.90</w:t>
                   </w:r>
                 </w:p>
               </w:tc>
               <w:tc>
-                <w:tcPr/>
+                <w:tcPr>
+                  <w:tcW w:w="1384" w:type="dxa"/>
+                  <w:shd w:val="clear" w:color="auto" w:fill="auto"/>
+                </w:tcPr>
                 <w:p>
                   <w:pPr>
                     <w:pStyle w:val="Compact"/>
-                    <w:jc w:val="right"/>
                     <w:jc w:val="center"/>
                   </w:pPr>
                   <w:r>
-                    <w:t xml:space="preserve">4.50</w:t>
+                    <w:t>4.50</w:t>
                   </w:r>
                 </w:p>
               </w:tc>
             </w:tr>
             <w:tr>
               <w:tc>
-                <w:tcPr/>
+                <w:tcPr>
+                  <w:tcW w:w="1579" w:type="dxa"/>
+                  <w:shd w:val="clear" w:color="auto" w:fill="auto"/>
+                </w:tcPr>
                 <w:p>
                   <w:pPr>
                     <w:pStyle w:val="Compact"/>
-                    <w:jc w:val="left"/>
                     <w:jc w:val="center"/>
                   </w:pPr>
                   <w:r>
-                    <w:t xml:space="preserve">experimental</w:t>
+                    <w:t>experimental</w:t>
                   </w:r>
                 </w:p>
               </w:tc>
               <w:tc>
-                <w:tcPr/>
+                <w:tcPr>
+                  <w:tcW w:w="1145" w:type="dxa"/>
+                  <w:shd w:val="clear" w:color="auto" w:fill="auto"/>
+                </w:tcPr>
                 <w:p>
                   <w:pPr>
                     <w:pStyle w:val="Compact"/>
-                    <w:jc w:val="right"/>
                     <w:jc w:val="center"/>
                   </w:pPr>
                   <w:r>
-                    <w:t xml:space="preserve">9.12</w:t>
+                    <w:t>9.12</w:t>
                   </w:r>
                 </w:p>
               </w:tc>
               <w:tc>
-                <w:tcPr/>
+                <w:tcPr>
+                  <w:tcW w:w="1384" w:type="dxa"/>
+                  <w:shd w:val="clear" w:color="auto" w:fill="auto"/>
+                </w:tcPr>
                 <w:p>
                   <w:pPr>
                     <w:pStyle w:val="Compact"/>
-                    <w:jc w:val="right"/>
                     <w:jc w:val="center"/>
                   </w:pPr>
                   <w:r>
-                    <w:t xml:space="preserve">5.06</w:t>
+                    <w:t>5.06</w:t>
                   </w:r>
                 </w:p>
               </w:tc>
             </w:tr>
+            <w:bookmarkEnd w:id="5"/>
           </w:tbl>
-          <w:bookmarkEnd w:id="28"/>
           <w:p/>
         </w:tc>
       </w:tr>
@@ -481,62 +399,47 @@
         <w:pStyle w:val="BodyText"/>
       </w:pPr>
       <w:r>
-        <w:t xml:space="preserve">On average researchers in the experimental (app) condition made fewer mistakes (</w:t>
+        <w:t>On average researchers in the experimental (app) condition made fewer mistakes (</w:t>
       </w:r>
       <w:r>
         <w:rPr>
           <w:i/>
           <w:iCs/>
         </w:rPr>
-        <w:t xml:space="preserve">M</w:t>
-      </w:r>
-      <w:r>
-        <w:t xml:space="preserve"> </w:t>
-      </w:r>
-      <w:r>
-        <w:t xml:space="preserve">= 9.12) than researchers in the control (checklist) condition (</w:t>
+        <w:t>M</w:t>
+      </w:r>
+      <w:r>
+        <w:t xml:space="preserve"> = 9.12) than researchers in the control (checklist) condition (</w:t>
       </w:r>
       <w:r>
         <w:rPr>
           <w:i/>
           <w:iCs/>
         </w:rPr>
-        <w:t xml:space="preserve">M</w:t>
-      </w:r>
-      <w:r>
-        <w:t xml:space="preserve"> </w:t>
-      </w:r>
-      <w:r>
-        <w:t xml:space="preserve">= 10.9),</w:t>
-      </w:r>
-      <w:r>
-        <w:t xml:space="preserve"> </w:t>
+        <w:t>M</w:t>
+      </w:r>
+      <w:r>
+        <w:t xml:space="preserve"> = 10.9), </w:t>
       </w:r>
       <w:r>
         <w:rPr>
           <w:i/>
           <w:iCs/>
         </w:rPr>
-        <w:t xml:space="preserve">t</w:t>
-      </w:r>
-      <w:r>
-        <w:t xml:space="preserve">(97.7) = 2.9,</w:t>
-      </w:r>
-      <w:r>
-        <w:t xml:space="preserve"> </w:t>
+        <w:t>t</w:t>
+      </w:r>
+      <w:r>
+        <w:t xml:space="preserve">(97.7) = 2.9, </w:t>
       </w:r>
       <w:r>
         <w:rPr>
           <w:i/>
           <w:iCs/>
         </w:rPr>
-        <w:t xml:space="preserve">p</w:t>
-      </w:r>
-      <w:r>
-        <w:t xml:space="preserve"> </w:t>
-      </w:r>
-      <w:r>
-        <w:t xml:space="preserve">= 0.005.</w:t>
+        <w:t>p</w:t>
+      </w:r>
+      <w:r>
+        <w:t xml:space="preserve"> = 0.005.</w:t>
       </w:r>
     </w:p>
     <w:p>
@@ -544,62 +447,47 @@
         <w:pStyle w:val="BodyText"/>
       </w:pPr>
       <w:r>
-        <w:t xml:space="preserve">On average researchers in the experimental condition found the app marginally significantly more useful (</w:t>
+        <w:t>On average researchers in the experimental condition found the app marginally significantly more useful (</w:t>
       </w:r>
       <w:r>
         <w:rPr>
           <w:i/>
           <w:iCs/>
         </w:rPr>
-        <w:t xml:space="preserve">M</w:t>
-      </w:r>
-      <w:r>
-        <w:t xml:space="preserve"> </w:t>
-      </w:r>
-      <w:r>
-        <w:t xml:space="preserve">= 5.06) than researchers in the control condition found the checklist (</w:t>
+        <w:t>M</w:t>
+      </w:r>
+      <w:r>
+        <w:t xml:space="preserve"> = 5.06) than researchers in the control condition found the checklist (</w:t>
       </w:r>
       <w:r>
         <w:rPr>
           <w:i/>
           <w:iCs/>
         </w:rPr>
-        <w:t xml:space="preserve">M</w:t>
-      </w:r>
-      <w:r>
-        <w:t xml:space="preserve"> </w:t>
-      </w:r>
-      <w:r>
-        <w:t xml:space="preserve">= 4.5),</w:t>
-      </w:r>
-      <w:r>
-        <w:t xml:space="preserve"> </w:t>
+        <w:t>M</w:t>
+      </w:r>
+      <w:r>
+        <w:t xml:space="preserve"> = 4.5), </w:t>
       </w:r>
       <w:r>
         <w:rPr>
           <w:i/>
           <w:iCs/>
         </w:rPr>
-        <w:t xml:space="preserve">t</w:t>
-      </w:r>
-      <w:r>
-        <w:t xml:space="preserve">(97.2) = -1.96,</w:t>
-      </w:r>
-      <w:r>
-        <w:t xml:space="preserve"> </w:t>
+        <w:t>t</w:t>
+      </w:r>
+      <w:r>
+        <w:t xml:space="preserve">(97.2) = -1.96, </w:t>
       </w:r>
       <w:r>
         <w:rPr>
           <w:i/>
           <w:iCs/>
         </w:rPr>
-        <w:t xml:space="preserve">p</w:t>
-      </w:r>
-      <w:r>
-        <w:t xml:space="preserve"> </w:t>
-      </w:r>
-      <w:r>
-        <w:t xml:space="preserve">= 0.152.</w:t>
+        <w:t>p</w:t>
+      </w:r>
+      <w:r>
+        <w:t xml:space="preserve"> = 0.152.</w:t>
       </w:r>
     </w:p>
     <w:p>
@@ -607,46 +495,15 @@
         <w:pStyle w:val="BodyText"/>
       </w:pPr>
       <w:r>
-        <w:drawing>
-          <wp:inline>
-            <wp:extent cx="5334000" cy="4267200"/>
-            <wp:effectExtent b="0" l="0" r="0" t="0"/>
-            <wp:docPr descr="" title="" id="30" name="Picture"/>
-            <a:graphic>
-              <a:graphicData uri="http://schemas.openxmlformats.org/drawingml/2006/picture">
-                <pic:pic>
-                  <pic:nvPicPr>
-                    <pic:cNvPr descr="to_err_is_human_files/figure-docx/unnamed-chunk-4-1.png" id="31" name="Picture"/>
-                    <pic:cNvPicPr>
-                      <a:picLocks noChangeArrowheads="1" noChangeAspect="1"/>
-                    </pic:cNvPicPr>
-                  </pic:nvPicPr>
-                  <pic:blipFill>
-                    <a:blip r:embed="rId29"/>
-                    <a:stretch>
-                      <a:fillRect/>
-                    </a:stretch>
-                  </pic:blipFill>
-                  <pic:spPr bwMode="auto">
-                    <a:xfrm>
-                      <a:off x="0" y="0"/>
-                      <a:ext cx="5334000" cy="4267200"/>
-                    </a:xfrm>
-                    <a:prstGeom prst="rect">
-                      <a:avLst/>
-                    </a:prstGeom>
-                    <a:noFill/>
-                    <a:ln w="9525">
-                      <a:noFill/>
-                      <a:headEnd/>
-                      <a:tailEnd/>
-                    </a:ln>
-                  </pic:spPr>
-                </pic:pic>
-              </a:graphicData>
-            </a:graphic>
-          </wp:inline>
-        </w:drawing>
+        <w:rPr>
+          <w:noProof/>
+        </w:rPr>
+        <w:lastRenderedPageBreak/>
+        <w:pict w14:anchorId="189C9B07">
+          <v:shape id="Picture" o:spid="_x0000_i1025" type="#_x0000_t75" alt="A graph with a line and a red line&#10;&#10;AI-generated content may be incorrect." style="width:420pt;height:336pt;visibility:visible;mso-width-percent:0;mso-height-percent:0;mso-width-percent:0;mso-height-percent:0">
+            <v:imagedata r:id="rId9" o:title=""/>
+          </v:shape>
+        </w:pict>
       </w:r>
     </w:p>
     <w:p>
@@ -654,48 +511,27 @@
         <w:pStyle w:val="BodyText"/>
       </w:pPr>
       <w:r>
-        <w:t xml:space="preserve">There was no effect of experience on the reduction in errors when using the tool (</w:t>
+        <w:t>There was no effect of experience on the reduction in errors when using the tool (</w:t>
       </w:r>
       <w:r>
         <w:rPr>
           <w:i/>
           <w:iCs/>
         </w:rPr>
-        <w:t xml:space="preserve">p</w:t>
-      </w:r>
-      <w:r>
-        <w:t xml:space="preserve"> </w:t>
-      </w:r>
-      <w:r>
-        <w:t xml:space="preserve">&gt; .05), as the correlation was non-significant.</w:t>
-      </w:r>
-    </w:p>
-    <w:bookmarkEnd w:id="32"/>
-    <w:bookmarkStart w:id="33" w:name="discussion"/>
-    <w:p>
-      <w:pPr>
-        <w:pStyle w:val="Heading2"/>
-      </w:pPr>
-      <w:r>
-        <w:t xml:space="preserve">Discussion</w:t>
+        <w:t>p</w:t>
+      </w:r>
+      <w:r>
+        <w:t xml:space="preserve"> &gt; .05), as the correlation was non-significant.</w:t>
       </w:r>
     </w:p>
     <w:p>
       <w:pPr>
-        <w:pStyle w:val="FirstParagraph"/>
-      </w:pPr>
-      <w:r>
-        <w:t xml:space="preserve">It seems automated tools can help prevent errors by providing researchers with feedback about potential mistakes, and researchers feel the app is useful. We conclude the use of automated checks has potential to reduce the number of mistakes in scientific manuscripts.</w:t>
-      </w:r>
-    </w:p>
-    <w:bookmarkEnd w:id="33"/>
-    <w:bookmarkStart w:id="34" w:name="references"/>
-    <w:p>
-      <w:pPr>
         <w:pStyle w:val="Heading2"/>
       </w:pPr>
-      <w:r>
-        <w:t xml:space="preserve">References</w:t>
+      <w:bookmarkStart w:id="6" w:name="discussion"/>
+      <w:bookmarkEnd w:id="3"/>
+      <w:r>
+        <w:t>Discussion</w:t>
       </w:r>
     </w:p>
     <w:p>
@@ -703,51 +539,88 @@
         <w:pStyle w:val="FirstParagraph"/>
       </w:pPr>
       <w:r>
-        <w:t xml:space="preserve">Gino, F., &amp; Wiltermuth, S. S. (2014). Retracted: Evil Genius? How Dishonesty Can Lead to Greater Creativity. Psychological Science, 25(4), 973–981. https://doi.org/10.1177/0956797614520714</w:t>
+        <w:t>It seems automated tools can help prevent errors by providing researchers with feedback about potential mistakes, and researchers feel the app is useful. We conclude the use of automated checks has potential to reduce the number of mistakes in scientific manuscripts.</w:t>
+      </w:r>
+    </w:p>
+    <w:bookmarkEnd w:id="6"/>
+    <w:p>
+      <w:pPr>
+        <w:pStyle w:val="Heading2"/>
+      </w:pPr>
+      <w:r>
+        <w:t>References</w:t>
       </w:r>
     </w:p>
     <w:p>
       <w:pPr>
+        <w:pStyle w:val="FirstParagraph"/>
+      </w:pPr>
+      <w:r>
+        <w:t>Gino, F., &amp; Wiltermuth, S. S. (2014). Retracted: Evil Genius? How Dishonesty Can Lead to Greater Creativity. Psychological Science, 25(4), 973–981. https://doi.org/10.1177/0956797614520714</w:t>
+      </w:r>
+    </w:p>
+    <w:p>
+      <w:pPr>
         <w:pStyle w:val="BodyText"/>
       </w:pPr>
       <w:r>
-        <w:t xml:space="preserve">Smith, F. (2021). Human error is a symptom of a poor design. Journal of Journals, 0(0), 0. https://doi.org/10.0000/0123456789</w:t>
-      </w:r>
+        <w:t xml:space="preserve">Smith, F. (2021). Human error is a symptom of a poor design. Journal of Journals, 0(0), 0. </w:t>
+      </w:r>
+      <w:hyperlink r:id="rId10" w:history="1">
+        <w:r>
+          <w:rPr>
+            <w:rStyle w:val="Hyperlink"/>
+          </w:rPr>
+          <w:t>https://doi.org/10.0000/0123456789</w:t>
+        </w:r>
+      </w:hyperlink>
     </w:p>
-    <w:bookmarkEnd w:id="34"/>
-    <w:sectPr/>
+    <w:p>
+      <w:pPr>
+        <w:spacing w:after="0"/>
+        <w:rPr>
+          <w:lang w:val="en-GB" w:eastAsia="en-GB"/>
+        </w:rPr>
+      </w:pPr>
+      <w:r>
+        <w:t xml:space="preserve">Lakens, D. (2018). Equivalence testing for psychological research. </w:t>
+      </w:r>
+      <w:r>
+        <w:rPr>
+          <w:i/>
+          <w:iCs/>
+        </w:rPr>
+        <w:t>AMPPS</w:t>
+      </w:r>
+      <w:r>
+        <w:t xml:space="preserve">, 1, 259-270. </w:t>
+      </w:r>
+      <w:hyperlink r:id="rId11" w:history="1">
+        <w:r>
+          <w:rPr>
+            <w:rStyle w:val="Hyperlink"/>
+          </w:rPr>
+          <w:t>https://doi.org/10.1177/2515245918770963</w:t>
+        </w:r>
+      </w:hyperlink>
+    </w:p>
+    <w:bookmarkEnd w:id="0"/>
+    <w:p/>
+    <w:sectPr>
+      <w:pgSz w:w="12240" w:h="15840"/>
+      <w:pgMar w:top="1440" w:right="1440" w:bottom="1440" w:left="1440" w:header="720" w:footer="720" w:gutter="0"/>
+      <w:cols w:space="720"/>
+    </w:sectPr>
   </w:body>
 </w:document>
 </file>
 
-<file path=word/comments.xml><?xml version="1.0" encoding="utf-8"?>
-<w:comments xmlns:w="http://schemas.openxmlformats.org/wordprocessingml/2006/main" xmlns:m="http://schemas.openxmlformats.org/officeDocument/2006/math" xmlns:r="http://schemas.openxmlformats.org/officeDocument/2006/relationships" xmlns:o="urn:schemas-microsoft-com:office:office" xmlns:v="urn:schemas-microsoft-com:vml" xmlns:w10="urn:schemas-microsoft-com:office:word" xmlns:a="http://schemas.openxmlformats.org/drawingml/2006/main" xmlns:pic="http://schemas.openxmlformats.org/drawingml/2006/picture" xmlns:wp="http://schemas.openxmlformats.org/drawingml/2006/wordprocessingDrawing"/>
-</file>
-
-<file path=word/footnotes.xml><?xml version="1.0" encoding="utf-8"?>
-<w:footnotes xmlns:w="http://schemas.openxmlformats.org/wordprocessingml/2006/main" xmlns:m="http://schemas.openxmlformats.org/officeDocument/2006/math" xmlns:r="http://schemas.openxmlformats.org/officeDocument/2006/relationships" xmlns:o="urn:schemas-microsoft-com:office:office" xmlns:v="urn:schemas-microsoft-com:vml" xmlns:w10="urn:schemas-microsoft-com:office:word" xmlns:a="http://schemas.openxmlformats.org/drawingml/2006/main" xmlns:pic="http://schemas.openxmlformats.org/drawingml/2006/picture" xmlns:wp="http://schemas.openxmlformats.org/drawingml/2006/wordprocessingDrawing">
-  <w:footnote w:type="continuationSeparator" w:id="0">
-    <w:p>
-      <w:r>
-        <w:continuationSeparator/>
-      </w:r>
-    </w:p>
-  </w:footnote>
-  <w:footnote w:type="separator" w:id="-1">
-    <w:p>
-      <w:r>
-        <w:separator/>
-      </w:r>
-    </w:p>
-  </w:footnote>
-</w:footnotes>
-</file>
-
 <file path=word/numbering.xml><?xml version="1.0" encoding="utf-8"?>
-<w:numbering xmlns:w="http://schemas.openxmlformats.org/wordprocessingml/2006/main">
-  <w:abstractNum w:abstractNumId="990">
+<w:numbering xmlns:wpc="http://schemas.microsoft.com/office/word/2010/wordprocessingCanvas" xmlns:cx="http://schemas.microsoft.com/office/drawing/2014/chartex" xmlns:cx1="http://schemas.microsoft.com/office/drawing/2015/9/8/chartex" xmlns:cx2="http://schemas.microsoft.com/office/drawing/2015/10/21/chartex" xmlns:cx3="http://schemas.microsoft.com/office/drawing/2016/5/9/chartex" xmlns:cx4="http://schemas.microsoft.com/office/drawing/2016/5/10/chartex" xmlns:cx5="http://schemas.microsoft.com/office/drawing/2016/5/11/chartex" xmlns:cx6="http://schemas.microsoft.com/office/drawing/2016/5/12/chartex" xmlns:cx7="http://schemas.microsoft.com/office/drawing/2016/5/13/chartex" xmlns:cx8="http://schemas.microsoft.com/office/drawing/2016/5/14/chartex" xmlns:mc="http://schemas.openxmlformats.org/markup-compatibility/2006" xmlns:aink="http://schemas.microsoft.com/office/drawing/2016/ink" xmlns:am3d="http://schemas.microsoft.com/office/drawing/2017/model3d" xmlns:o="urn:schemas-microsoft-com:office:office" xmlns:oel="http://schemas.microsoft.com/office/2019/extlst" xmlns:r="http://schemas.openxmlformats.org/officeDocument/2006/relationships" xmlns:m="http://schemas.openxmlformats.org/officeDocument/2006/math" xmlns:v="urn:schemas-microsoft-com:vml" xmlns:wp14="http://schemas.microsoft.com/office/word/2010/wordprocessingDrawing" xmlns:wp="http://schemas.openxmlformats.org/drawingml/2006/wordprocessingDrawing" xmlns:w10="urn:schemas-microsoft-com:office:word" xmlns:w="http://schemas.openxmlformats.org/wordprocessingml/2006/main" xmlns:w14="http://schemas.microsoft.com/office/word/2010/wordml" xmlns:w15="http://schemas.microsoft.com/office/word/2012/wordml" xmlns:w16cex="http://schemas.microsoft.com/office/word/2018/wordml/cex" xmlns:w16cid="http://schemas.microsoft.com/office/word/2016/wordml/cid" xmlns:w16="http://schemas.microsoft.com/office/word/2018/wordml" xmlns:w16du="http://schemas.microsoft.com/office/word/2023/wordml/word16du" xmlns:w16sdtdh="http://schemas.microsoft.com/office/word/2020/wordml/sdtdatahash" xmlns:w16sdtfl="http://schemas.microsoft.com/office/word/2024/wordml/sdtformatlock" xmlns:w16se="http://schemas.microsoft.com/office/word/2015/wordml/symex" xmlns:wpg="http://schemas.microsoft.com/office/word/2010/wordprocessingGroup" xmlns:wpi="http://schemas.microsoft.com/office/word/2010/wordprocessingInk" xmlns:wne="http://schemas.microsoft.com/office/word/2006/wordml" xmlns:wps="http://schemas.microsoft.com/office/word/2010/wordprocessingShape" mc:Ignorable="w14 w15 w16se w16cid w16 w16cex w16sdtdh w16sdtfl w16du wp14">
+  <w:abstractNum w:abstractNumId="0" w15:restartNumberingAfterBreak="0">
     <w:nsid w:val="0000A990"/>
     <w:multiLevelType w:val="multilevel"/>
+    <w:tmpl w:val="54C478FE"/>
     <w:lvl w:ilvl="0">
       <w:numFmt w:val="bullet"/>
       <w:lvlText w:val=" "/>
@@ -821,21 +694,21 @@
       </w:pPr>
     </w:lvl>
   </w:abstractNum>
-  <w:num w:numId="1000">
-    <w:abstractNumId w:val="990"/>
+  <w:num w:numId="1" w16cid:durableId="1808009238">
+    <w:abstractNumId w:val="0"/>
   </w:num>
 </w:numbering>
 </file>
 
 <file path=word/styles.xml><?xml version="1.0" encoding="utf-8"?>
-<w:styles xmlns:r="http://schemas.openxmlformats.org/officeDocument/2006/relationships" xmlns:w="http://schemas.openxmlformats.org/wordprocessingml/2006/main">
+<w:styles xmlns:mc="http://schemas.openxmlformats.org/markup-compatibility/2006" xmlns:r="http://schemas.openxmlformats.org/officeDocument/2006/relationships" xmlns:w="http://schemas.openxmlformats.org/wordprocessingml/2006/main" xmlns:w14="http://schemas.microsoft.com/office/word/2010/wordml" xmlns:w15="http://schemas.microsoft.com/office/word/2012/wordml" xmlns:w16cex="http://schemas.microsoft.com/office/word/2018/wordml/cex" xmlns:w16cid="http://schemas.microsoft.com/office/word/2016/wordml/cid" xmlns:w16="http://schemas.microsoft.com/office/word/2018/wordml" xmlns:w16du="http://schemas.microsoft.com/office/word/2023/wordml/word16du" xmlns:w16sdtdh="http://schemas.microsoft.com/office/word/2020/wordml/sdtdatahash" xmlns:w16sdtfl="http://schemas.microsoft.com/office/word/2024/wordml/sdtformatlock" xmlns:w16se="http://schemas.microsoft.com/office/word/2015/wordml/symex" mc:Ignorable="w14 w15 w16se w16cid w16 w16cex w16sdtdh w16sdtfl w16du">
   <w:docDefaults>
     <w:rPrDefault>
       <w:rPr>
-        <w:rFonts w:asciiTheme="minorHAnsi" w:cstheme="minorBidi" w:eastAsiaTheme="minorHAnsi" w:hAnsiTheme="minorHAnsi"/>
+        <w:rFonts w:asciiTheme="minorHAnsi" w:eastAsiaTheme="minorHAnsi" w:hAnsiTheme="minorHAnsi" w:cstheme="minorBidi"/>
         <w:sz w:val="24"/>
         <w:szCs w:val="24"/>
-        <w:lang w:bidi="ar-SA" w:eastAsia="en-US" w:val="en-US"/>
+        <w:lang w:val="en-US" w:eastAsia="en-US" w:bidi="ar-SA"/>
       </w:rPr>
     </w:rPrDefault>
     <w:pPrDefault>
@@ -844,166 +717,255 @@
       </w:pPr>
     </w:pPrDefault>
   </w:docDefaults>
-  <w:latentStyles w:count="276" w:defLockedState="0" w:defQFormat="0" w:defSemiHidden="0" w:defUIPriority="0" w:defUnhideWhenUsed="0"/>
-  <w:style w:default="1" w:styleId="Normal" w:type="paragraph">
+  <w:latentStyles w:defLockedState="0" w:defUIPriority="0" w:defSemiHidden="0" w:defUnhideWhenUsed="0" w:defQFormat="0" w:count="376">
+    <w:lsdException w:name="Normal Table" w:semiHidden="1" w:unhideWhenUsed="1"/>
+    <w:lsdException w:name="Table Simple 1" w:semiHidden="1" w:unhideWhenUsed="1"/>
+    <w:lsdException w:name="Table Simple 2" w:semiHidden="1" w:unhideWhenUsed="1"/>
+    <w:lsdException w:name="Table Simple 3" w:semiHidden="1" w:unhideWhenUsed="1"/>
+    <w:lsdException w:name="Table Classic 1" w:semiHidden="1" w:unhideWhenUsed="1"/>
+    <w:lsdException w:name="Table Classic 2" w:semiHidden="1" w:unhideWhenUsed="1"/>
+    <w:lsdException w:name="Table Classic 3" w:semiHidden="1" w:unhideWhenUsed="1"/>
+    <w:lsdException w:name="Table Classic 4" w:semiHidden="1" w:unhideWhenUsed="1"/>
+    <w:lsdException w:name="Table Colorful 1" w:semiHidden="1" w:unhideWhenUsed="1"/>
+    <w:lsdException w:name="Table Colorful 2" w:semiHidden="1" w:unhideWhenUsed="1"/>
+    <w:lsdException w:name="Table Colorful 3" w:semiHidden="1" w:unhideWhenUsed="1"/>
+    <w:lsdException w:name="Table Columns 1" w:semiHidden="1" w:unhideWhenUsed="1"/>
+    <w:lsdException w:name="Table Columns 2" w:semiHidden="1" w:unhideWhenUsed="1"/>
+    <w:lsdException w:name="Table Columns 3" w:semiHidden="1" w:unhideWhenUsed="1"/>
+    <w:lsdException w:name="Table Columns 4" w:semiHidden="1" w:unhideWhenUsed="1"/>
+    <w:lsdException w:name="Table Columns 5" w:semiHidden="1" w:unhideWhenUsed="1"/>
+    <w:lsdException w:name="Table Grid 1" w:semiHidden="1" w:unhideWhenUsed="1"/>
+    <w:lsdException w:name="Table Grid 2" w:semiHidden="1" w:unhideWhenUsed="1"/>
+    <w:lsdException w:name="Table Grid 3" w:semiHidden="1" w:unhideWhenUsed="1"/>
+    <w:lsdException w:name="Table Grid 4" w:semiHidden="1" w:unhideWhenUsed="1"/>
+    <w:lsdException w:name="Table Grid 5" w:semiHidden="1" w:unhideWhenUsed="1"/>
+    <w:lsdException w:name="Table Grid 6" w:semiHidden="1" w:unhideWhenUsed="1"/>
+    <w:lsdException w:name="Table Grid 7" w:semiHidden="1" w:unhideWhenUsed="1"/>
+    <w:lsdException w:name="Table Grid 8" w:semiHidden="1" w:unhideWhenUsed="1"/>
+    <w:lsdException w:name="Table List 1" w:semiHidden="1" w:unhideWhenUsed="1"/>
+    <w:lsdException w:name="Table List 2" w:semiHidden="1" w:unhideWhenUsed="1"/>
+    <w:lsdException w:name="Table List 3" w:semiHidden="1" w:unhideWhenUsed="1"/>
+    <w:lsdException w:name="Table List 4" w:semiHidden="1" w:unhideWhenUsed="1"/>
+    <w:lsdException w:name="Table List 5" w:semiHidden="1" w:unhideWhenUsed="1"/>
+    <w:lsdException w:name="Table List 6" w:semiHidden="1" w:unhideWhenUsed="1"/>
+    <w:lsdException w:name="Table List 7" w:semiHidden="1" w:unhideWhenUsed="1"/>
+    <w:lsdException w:name="Table List 8" w:semiHidden="1" w:unhideWhenUsed="1"/>
+    <w:lsdException w:name="Table 3D effects 1" w:semiHidden="1" w:unhideWhenUsed="1"/>
+    <w:lsdException w:name="Table 3D effects 2" w:semiHidden="1" w:unhideWhenUsed="1"/>
+    <w:lsdException w:name="Table 3D effects 3" w:semiHidden="1" w:unhideWhenUsed="1"/>
+    <w:lsdException w:name="Table Contemporary" w:semiHidden="1" w:unhideWhenUsed="1"/>
+    <w:lsdException w:name="Table Elegant" w:semiHidden="1" w:unhideWhenUsed="1"/>
+    <w:lsdException w:name="Table Professional" w:semiHidden="1" w:unhideWhenUsed="1"/>
+    <w:lsdException w:name="Table Subtle 1" w:semiHidden="1" w:unhideWhenUsed="1"/>
+    <w:lsdException w:name="Table Subtle 2" w:semiHidden="1" w:unhideWhenUsed="1"/>
+    <w:lsdException w:name="Table Web 1" w:semiHidden="1" w:unhideWhenUsed="1"/>
+    <w:lsdException w:name="Table Web 2" w:semiHidden="1" w:unhideWhenUsed="1"/>
+    <w:lsdException w:name="Table Web 3" w:semiHidden="1" w:unhideWhenUsed="1"/>
+    <w:lsdException w:name="Table Theme" w:semiHidden="1" w:unhideWhenUsed="1"/>
+    <w:lsdException w:name="Light Shading"/>
+    <w:lsdException w:name="Light List"/>
+    <w:lsdException w:name="Light Grid"/>
+    <w:lsdException w:name="Medium Shading 1"/>
+    <w:lsdException w:name="Medium Shading 2"/>
+    <w:lsdException w:name="Medium List 1"/>
+    <w:lsdException w:name="Medium List 2"/>
+    <w:lsdException w:name="Medium Grid 1"/>
+    <w:lsdException w:name="Medium Grid 2"/>
+    <w:lsdException w:name="Medium Grid 3"/>
+    <w:lsdException w:name="Dark List"/>
+    <w:lsdException w:name="Colorful Shading"/>
+    <w:lsdException w:name="Colorful List"/>
+    <w:lsdException w:name="Colorful Grid"/>
+    <w:lsdException w:name="Light Shading Accent 1"/>
+    <w:lsdException w:name="Light List Accent 1"/>
+    <w:lsdException w:name="Light Grid Accent 1"/>
+    <w:lsdException w:name="Medium Shading 1 Accent 1"/>
+    <w:lsdException w:name="Medium Shading 2 Accent 1"/>
+    <w:lsdException w:name="Medium List 1 Accent 1"/>
+    <w:lsdException w:name="Medium List 2 Accent 1"/>
+    <w:lsdException w:name="Medium Grid 1 Accent 1"/>
+    <w:lsdException w:name="Medium Grid 2 Accent 1"/>
+    <w:lsdException w:name="Medium Grid 3 Accent 1"/>
+    <w:lsdException w:name="Dark List Accent 1"/>
+    <w:lsdException w:name="Colorful Shading Accent 1"/>
+    <w:lsdException w:name="Colorful List Accent 1"/>
+    <w:lsdException w:name="Colorful Grid Accent 1"/>
+    <w:lsdException w:name="Light Shading Accent 2"/>
+    <w:lsdException w:name="Light List Accent 2"/>
+    <w:lsdException w:name="Light Grid Accent 2"/>
+    <w:lsdException w:name="Medium Shading 1 Accent 2"/>
+    <w:lsdException w:name="Medium Shading 2 Accent 2"/>
+    <w:lsdException w:name="Medium List 1 Accent 2"/>
+    <w:lsdException w:name="Medium List 2 Accent 2"/>
+    <w:lsdException w:name="Medium Grid 1 Accent 2"/>
+    <w:lsdException w:name="Medium Grid 2 Accent 2"/>
+    <w:lsdException w:name="Medium Grid 3 Accent 2"/>
+    <w:lsdException w:name="Dark List Accent 2"/>
+    <w:lsdException w:name="Colorful Shading Accent 2"/>
+    <w:lsdException w:name="Colorful List Accent 2"/>
+    <w:lsdException w:name="Colorful Grid Accent 2"/>
+    <w:lsdException w:name="Light Shading Accent 3"/>
+    <w:lsdException w:name="Light List Accent 3"/>
+    <w:lsdException w:name="Light Grid Accent 3"/>
+    <w:lsdException w:name="Medium Shading 1 Accent 3"/>
+    <w:lsdException w:name="Medium Shading 2 Accent 3"/>
+    <w:lsdException w:name="Medium List 1 Accent 3"/>
+    <w:lsdException w:name="Medium List 2 Accent 3"/>
+    <w:lsdException w:name="Medium Grid 1 Accent 3"/>
+    <w:lsdException w:name="Medium Grid 2 Accent 3"/>
+    <w:lsdException w:name="Medium Grid 3 Accent 3"/>
+    <w:lsdException w:name="Dark List Accent 3"/>
+    <w:lsdException w:name="Colorful Shading Accent 3"/>
+    <w:lsdException w:name="Colorful List Accent 3"/>
+    <w:lsdException w:name="Colorful Grid Accent 3"/>
+    <w:lsdException w:name="Light Shading Accent 4"/>
+    <w:lsdException w:name="Light List Accent 4"/>
+    <w:lsdException w:name="Light Grid Accent 4"/>
+    <w:lsdException w:name="Medium Shading 1 Accent 4"/>
+    <w:lsdException w:name="Medium Shading 2 Accent 4"/>
+    <w:lsdException w:name="Medium List 1 Accent 4"/>
+    <w:lsdException w:name="Medium List 2 Accent 4"/>
+    <w:lsdException w:name="Medium Grid 1 Accent 4"/>
+    <w:lsdException w:name="Medium Grid 2 Accent 4"/>
+    <w:lsdException w:name="Medium Grid 3 Accent 4"/>
+    <w:lsdException w:name="Dark List Accent 4"/>
+    <w:lsdException w:name="Colorful Shading Accent 4"/>
+    <w:lsdException w:name="Colorful List Accent 4"/>
+    <w:lsdException w:name="Colorful Grid Accent 4"/>
+    <w:lsdException w:name="Light Shading Accent 5"/>
+    <w:lsdException w:name="Light List Accent 5"/>
+    <w:lsdException w:name="Light Grid Accent 5"/>
+    <w:lsdException w:name="Medium Shading 1 Accent 5"/>
+    <w:lsdException w:name="Medium Shading 2 Accent 5"/>
+    <w:lsdException w:name="Medium List 1 Accent 5"/>
+    <w:lsdException w:name="Medium List 2 Accent 5"/>
+    <w:lsdException w:name="Medium Grid 1 Accent 5"/>
+    <w:lsdException w:name="Medium Grid 2 Accent 5"/>
+    <w:lsdException w:name="Medium Grid 3 Accent 5"/>
+    <w:lsdException w:name="Dark List Accent 5"/>
+    <w:lsdException w:name="Colorful Shading Accent 5"/>
+    <w:lsdException w:name="Colorful List Accent 5"/>
+    <w:lsdException w:name="Colorful Grid Accent 5"/>
+    <w:lsdException w:name="Light Shading Accent 6"/>
+    <w:lsdException w:name="Light List Accent 6"/>
+    <w:lsdException w:name="Light Grid Accent 6"/>
+    <w:lsdException w:name="Medium Shading 1 Accent 6"/>
+    <w:lsdException w:name="Medium Shading 2 Accent 6"/>
+    <w:lsdException w:name="Medium List 1 Accent 6"/>
+    <w:lsdException w:name="Medium List 2 Accent 6"/>
+    <w:lsdException w:name="Medium Grid 1 Accent 6"/>
+    <w:lsdException w:name="Medium Grid 2 Accent 6"/>
+    <w:lsdException w:name="Medium Grid 3 Accent 6"/>
+    <w:lsdException w:name="Dark List Accent 6"/>
+    <w:lsdException w:name="Colorful Shading Accent 6"/>
+    <w:lsdException w:name="Colorful List Accent 6"/>
+    <w:lsdException w:name="Colorful Grid Accent 6"/>
+    <w:lsdException w:name="Grid Table 4" w:uiPriority="49"/>
+    <w:lsdException w:name="Grid Table 5 Dark" w:uiPriority="50"/>
+    <w:lsdException w:name="Grid Table 6 Colorful" w:uiPriority="51"/>
+    <w:lsdException w:name="Grid Table 7 Colorful" w:uiPriority="52"/>
+    <w:lsdException w:name="Grid Table 1 Light Accent 1" w:uiPriority="46"/>
+    <w:lsdException w:name="Grid Table 2 Accent 1" w:uiPriority="47"/>
+    <w:lsdException w:name="Grid Table 3 Accent 1" w:uiPriority="48"/>
+    <w:lsdException w:name="Grid Table 4 Accent 1" w:uiPriority="49"/>
+    <w:lsdException w:name="Grid Table 5 Dark Accent 1" w:uiPriority="50"/>
+    <w:lsdException w:name="Grid Table 6 Colorful Accent 1" w:uiPriority="51"/>
+    <w:lsdException w:name="Grid Table 7 Colorful Accent 1" w:uiPriority="52"/>
+    <w:lsdException w:name="Grid Table 1 Light Accent 2" w:uiPriority="46"/>
+    <w:lsdException w:name="Grid Table 2 Accent 2" w:uiPriority="47"/>
+    <w:lsdException w:name="Grid Table 3 Accent 2" w:uiPriority="48"/>
+    <w:lsdException w:name="Grid Table 4 Accent 2" w:uiPriority="49"/>
+    <w:lsdException w:name="Grid Table 5 Dark Accent 2" w:uiPriority="50"/>
+    <w:lsdException w:name="Grid Table 6 Colorful Accent 2" w:uiPriority="51"/>
+    <w:lsdException w:name="Grid Table 7 Colorful Accent 2" w:uiPriority="52"/>
+    <w:lsdException w:name="Grid Table 1 Light Accent 3" w:uiPriority="46"/>
+    <w:lsdException w:name="Grid Table 2 Accent 3" w:uiPriority="47"/>
+    <w:lsdException w:name="Grid Table 3 Accent 3" w:uiPriority="48"/>
+    <w:lsdException w:name="Grid Table 4 Accent 3" w:uiPriority="49"/>
+    <w:lsdException w:name="Grid Table 5 Dark Accent 3" w:uiPriority="50"/>
+    <w:lsdException w:name="Grid Table 6 Colorful Accent 3" w:uiPriority="51"/>
+    <w:lsdException w:name="Grid Table 7 Colorful Accent 3" w:uiPriority="52"/>
+    <w:lsdException w:name="Grid Table 1 Light Accent 4" w:uiPriority="46"/>
+    <w:lsdException w:name="Grid Table 2 Accent 4" w:uiPriority="47"/>
+    <w:lsdException w:name="Grid Table 3 Accent 4" w:uiPriority="48"/>
+    <w:lsdException w:name="Grid Table 4 Accent 4" w:uiPriority="49"/>
+    <w:lsdException w:name="Grid Table 5 Dark Accent 4" w:uiPriority="50"/>
+    <w:lsdException w:name="Grid Table 6 Colorful Accent 4" w:uiPriority="51"/>
+    <w:lsdException w:name="Grid Table 7 Colorful Accent 4" w:uiPriority="52"/>
+    <w:lsdException w:name="Grid Table 1 Light Accent 5" w:uiPriority="46"/>
+    <w:lsdException w:name="Grid Table 2 Accent 5" w:uiPriority="47"/>
+    <w:lsdException w:name="Grid Table 3 Accent 5" w:uiPriority="48"/>
+    <w:lsdException w:name="Grid Table 4 Accent 5" w:uiPriority="49"/>
+    <w:lsdException w:name="Grid Table 5 Dark Accent 5" w:uiPriority="50"/>
+    <w:lsdException w:name="Grid Table 6 Colorful Accent 5" w:uiPriority="51"/>
+    <w:lsdException w:name="Grid Table 7 Colorful Accent 5" w:uiPriority="52"/>
+    <w:lsdException w:name="Grid Table 1 Light Accent 6" w:uiPriority="46"/>
+    <w:lsdException w:name="Grid Table 2 Accent 6" w:uiPriority="47"/>
+    <w:lsdException w:name="Grid Table 3 Accent 6" w:uiPriority="48"/>
+    <w:lsdException w:name="Grid Table 4 Accent 6" w:uiPriority="49"/>
+    <w:lsdException w:name="Grid Table 5 Dark Accent 6" w:uiPriority="50"/>
+    <w:lsdException w:name="Grid Table 6 Colorful Accent 6" w:uiPriority="51"/>
+    <w:lsdException w:name="Grid Table 7 Colorful Accent 6" w:uiPriority="52"/>
+    <w:lsdException w:name="List Table 1 Light" w:uiPriority="46"/>
+    <w:lsdException w:name="List Table 2" w:uiPriority="47"/>
+    <w:lsdException w:name="List Table 3" w:uiPriority="48"/>
+    <w:lsdException w:name="List Table 4" w:uiPriority="49"/>
+    <w:lsdException w:name="List Table 5 Dark" w:uiPriority="50"/>
+    <w:lsdException w:name="List Table 6 Colorful" w:uiPriority="51"/>
+    <w:lsdException w:name="List Table 7 Colorful" w:uiPriority="52"/>
+    <w:lsdException w:name="List Table 1 Light Accent 1" w:uiPriority="46"/>
+    <w:lsdException w:name="List Table 2 Accent 1" w:uiPriority="47"/>
+    <w:lsdException w:name="List Table 3 Accent 1" w:uiPriority="48"/>
+    <w:lsdException w:name="List Table 4 Accent 1" w:uiPriority="49"/>
+    <w:lsdException w:name="List Table 5 Dark Accent 1" w:uiPriority="50"/>
+    <w:lsdException w:name="List Table 6 Colorful Accent 1" w:uiPriority="51"/>
+    <w:lsdException w:name="List Table 7 Colorful Accent 1" w:uiPriority="52"/>
+    <w:lsdException w:name="List Table 1 Light Accent 2" w:uiPriority="46"/>
+    <w:lsdException w:name="List Table 2 Accent 2" w:uiPriority="47"/>
+    <w:lsdException w:name="List Table 3 Accent 2" w:uiPriority="48"/>
+    <w:lsdException w:name="List Table 4 Accent 2" w:uiPriority="49"/>
+    <w:lsdException w:name="List Table 5 Dark Accent 2" w:uiPriority="50"/>
+    <w:lsdException w:name="List Table 6 Colorful Accent 2" w:uiPriority="51"/>
+    <w:lsdException w:name="List Table 7 Colorful Accent 2" w:uiPriority="52"/>
+    <w:lsdException w:name="List Table 1 Light Accent 3" w:uiPriority="46"/>
+    <w:lsdException w:name="List Table 2 Accent 3" w:uiPriority="47"/>
+    <w:lsdException w:name="List Table 3 Accent 3" w:uiPriority="48"/>
+    <w:lsdException w:name="List Table 4 Accent 3" w:uiPriority="49"/>
+    <w:lsdException w:name="List Table 5 Dark Accent 3" w:uiPriority="50"/>
+    <w:lsdException w:name="List Table 6 Colorful Accent 3" w:uiPriority="51"/>
+    <w:lsdException w:name="List Table 7 Colorful Accent 3" w:uiPriority="52"/>
+    <w:lsdException w:name="List Table 1 Light Accent 4" w:uiPriority="46"/>
+    <w:lsdException w:name="List Table 2 Accent 4" w:uiPriority="47"/>
+    <w:lsdException w:name="List Table 3 Accent 4" w:uiPriority="48"/>
+    <w:lsdException w:name="List Table 4 Accent 4" w:uiPriority="49"/>
+    <w:lsdException w:name="List Table 5 Dark Accent 4" w:uiPriority="50"/>
+    <w:lsdException w:name="List Table 6 Colorful Accent 4" w:uiPriority="51"/>
+    <w:lsdException w:name="List Table 7 Colorful Accent 4" w:uiPriority="52"/>
+    <w:lsdException w:name="List Table 1 Light Accent 5" w:uiPriority="46"/>
+    <w:lsdException w:name="List Table 2 Accent 5" w:uiPriority="47"/>
+    <w:lsdException w:name="List Table 3 Accent 5" w:uiPriority="48"/>
+    <w:lsdException w:name="List Table 4 Accent 5" w:uiPriority="49"/>
+    <w:lsdException w:name="List Table 5 Dark Accent 5" w:uiPriority="50"/>
+    <w:lsdException w:name="List Table 6 Colorful Accent 5" w:uiPriority="51"/>
+    <w:lsdException w:name="List Table 7 Colorful Accent 5" w:uiPriority="52"/>
+    <w:lsdException w:name="List Table 1 Light Accent 6" w:uiPriority="46"/>
+    <w:lsdException w:name="List Table 2 Accent 6" w:uiPriority="47"/>
+    <w:lsdException w:name="List Table 3 Accent 6" w:uiPriority="48"/>
+    <w:lsdException w:name="List Table 4 Accent 6" w:uiPriority="49"/>
+    <w:lsdException w:name="List Table 5 Dark Accent 6" w:uiPriority="50"/>
+    <w:lsdException w:name="List Table 6 Colorful Accent 6" w:uiPriority="51"/>
+    <w:lsdException w:name="List Table 7 Colorful Accent 6" w:uiPriority="52"/>
+    <w:lsdException w:name="Mention" w:semiHidden="1" w:uiPriority="99" w:unhideWhenUsed="1"/>
+    <w:lsdException w:name="Smart Hyperlink" w:semiHidden="1" w:uiPriority="99" w:unhideWhenUsed="1"/>
+    <w:lsdException w:name="Hashtag" w:semiHidden="1" w:uiPriority="99" w:unhideWhenUsed="1"/>
+    <w:lsdException w:name="Unresolved Mention" w:semiHidden="1" w:uiPriority="99" w:unhideWhenUsed="1"/>
+    <w:lsdException w:name="Smart Link" w:semiHidden="1" w:uiPriority="99" w:unhideWhenUsed="1"/>
+  </w:latentStyles>
+  <w:style w:type="paragraph" w:default="1" w:styleId="Normal">
     <w:name w:val="Normal"/>
     <w:qFormat/>
   </w:style>
-  <w:style w:styleId="BodyText" w:type="paragraph">
-    <w:name w:val="Body Text"/>
-    <w:basedOn w:val="Normal"/>
-    <w:link w:val="BodyTextChar"/>
-    <w:qFormat/>
-    <w:pPr>
-      <w:spacing w:after="180" w:before="180"/>
-    </w:pPr>
-  </w:style>
-  <w:style w:customStyle="1" w:styleId="FirstParagraph" w:type="paragraph">
-    <w:name w:val="First Paragraph"/>
-    <w:basedOn w:val="BodyText"/>
-    <w:next w:val="BodyText"/>
-    <w:qFormat/>
-  </w:style>
-  <w:style w:customStyle="1" w:styleId="Compact" w:type="paragraph">
-    <w:name w:val="Compact"/>
-    <w:basedOn w:val="BodyText"/>
-    <w:qFormat/>
-    <w:pPr>
-      <w:spacing w:after="36" w:before="36"/>
-    </w:pPr>
-  </w:style>
-  <w:style w:styleId="Title" w:type="paragraph">
-    <w:name w:val="Title"/>
-    <w:basedOn w:val="Normal"/>
-    <w:next w:val="BodyText"/>
-    <w:link w:val="TitleChar"/>
-    <w:uiPriority w:val="10"/>
-    <w:qFormat/>
-    <w:rsid w:val="00A10FD9"/>
-    <w:pPr>
-      <w:spacing w:after="80" w:line="240" w:lineRule="auto"/>
-      <w:contextualSpacing/>
-      <w:jc w:val="center"/>
-    </w:pPr>
-    <w:rPr>
-      <w:rFonts w:asciiTheme="majorHAnsi" w:cstheme="majorBidi" w:eastAsiaTheme="majorEastAsia" w:hAnsiTheme="majorHAnsi"/>
-      <w:spacing w:val="-10"/>
-      <w:kern w:val="28"/>
-      <w:sz w:val="56"/>
-      <w:szCs w:val="56"/>
-    </w:rPr>
-  </w:style>
-  <w:style w:customStyle="1" w:styleId="TitleChar" w:type="character">
-    <w:name w:val="Title Char"/>
-    <w:basedOn w:val="DefaultParagraphFont"/>
-    <w:link w:val="Title"/>
-    <w:uiPriority w:val="10"/>
-    <w:rsid w:val="00A10FD9"/>
-    <w:rPr>
-      <w:rFonts w:asciiTheme="majorHAnsi" w:cstheme="majorBidi" w:eastAsiaTheme="majorEastAsia" w:hAnsiTheme="majorHAnsi"/>
-      <w:spacing w:val="-10"/>
-      <w:kern w:val="28"/>
-      <w:sz w:val="56"/>
-      <w:szCs w:val="56"/>
-    </w:rPr>
-  </w:style>
-  <w:style w:styleId="Subtitle" w:type="paragraph">
-    <w:name w:val="Subtitle"/>
-    <w:basedOn w:val="Normal"/>
-    <w:next w:val="BodyText"/>
-    <w:link w:val="SubtitleChar"/>
-    <w:uiPriority w:val="11"/>
-    <w:qFormat/>
-    <w:rsid w:val="00A10FD9"/>
-    <w:pPr>
-      <w:numPr>
-        <w:ilvl w:val="1"/>
-      </w:numPr>
-    </w:pPr>
-    <w:rPr>
-      <w:rFonts w:cstheme="majorBidi" w:eastAsiaTheme="majorEastAsia"/>
-      <w:color w:themeColor="text1" w:themeTint="A6" w:val="595959"/>
-      <w:spacing w:val="15"/>
-      <w:sz w:val="28"/>
-      <w:szCs w:val="28"/>
-    </w:rPr>
-  </w:style>
-  <w:style w:customStyle="1" w:styleId="SubtitleChar" w:type="character">
-    <w:name w:val="Subtitle Char"/>
-    <w:basedOn w:val="DefaultParagraphFont"/>
-    <w:link w:val="Subtitle"/>
-    <w:uiPriority w:val="11"/>
-    <w:rsid w:val="00A10FD9"/>
-    <w:rPr>
-      <w:rFonts w:cstheme="majorBidi" w:eastAsiaTheme="majorEastAsia"/>
-      <w:color w:themeColor="text1" w:themeTint="A6" w:val="595959"/>
-      <w:spacing w:val="15"/>
-      <w:sz w:val="28"/>
-      <w:szCs w:val="28"/>
-    </w:rPr>
-  </w:style>
-  <w:style w:customStyle="1" w:styleId="Author" w:type="paragraph">
-    <w:name w:val="Author"/>
-    <w:next w:val="BodyText"/>
-    <w:qFormat/>
-    <w:pPr>
-      <w:keepNext/>
-      <w:keepLines/>
-      <w:jc w:val="center"/>
-    </w:pPr>
-  </w:style>
-  <w:style w:styleId="Date" w:type="paragraph">
-    <w:name w:val="Date"/>
-    <w:next w:val="BodyText"/>
-    <w:qFormat/>
-    <w:pPr>
-      <w:keepNext/>
-      <w:keepLines/>
-      <w:jc w:val="center"/>
-    </w:pPr>
-  </w:style>
-  <w:style w:customStyle="1" w:styleId="AbstractTitle" w:type="paragraph">
-    <w:name w:val="Abstract Title"/>
-    <w:basedOn w:val="Normal"/>
-    <w:next w:val="Abstract"/>
-    <w:qFormat/>
-    <w:pPr>
-      <w:keepNext/>
-      <w:keepLines/>
-      <w:spacing w:after="0" w:before="300"/>
-      <w:jc w:val="center"/>
-    </w:pPr>
-    <w:rPr>
-      <w:b/>
-      <w:color w:val="345A8A"/>
-      <w:sz w:val="20"/>
-      <w:szCs w:val="20"/>
-    </w:rPr>
-  </w:style>
-  <w:style w:customStyle="1" w:styleId="Abstract" w:type="paragraph">
-    <w:name w:val="Abstract"/>
-    <w:basedOn w:val="Normal"/>
-    <w:next w:val="BodyText"/>
-    <w:qFormat/>
-    <w:pPr>
-      <w:keepNext/>
-      <w:keepLines/>
-      <w:spacing w:after="300" w:before="100"/>
-    </w:pPr>
-    <w:rPr>
-      <w:sz w:val="20"/>
-      <w:szCs w:val="20"/>
-    </w:rPr>
-  </w:style>
-  <w:style w:styleId="Bibliography" w:type="paragraph">
-    <w:name w:val="Bibliography"/>
-    <w:basedOn w:val="Normal"/>
-    <w:next w:val="Bibliography"/>
-    <w:qFormat/>
-    <w:pPr/>
-    <w:rPr/>
-  </w:style>
-  <w:style w:styleId="Heading1" w:type="paragraph">
+  <w:style w:type="paragraph" w:styleId="Heading1">
     <w:name w:val="heading 1"/>
     <w:basedOn w:val="Normal"/>
     <w:next w:val="BodyText"/>
@@ -1014,17 +976,17 @@
     <w:pPr>
       <w:keepNext/>
       <w:keepLines/>
-      <w:spacing w:after="80" w:before="360"/>
+      <w:spacing w:before="360" w:after="80"/>
       <w:outlineLvl w:val="0"/>
     </w:pPr>
     <w:rPr>
-      <w:rFonts w:asciiTheme="majorHAnsi" w:cstheme="majorBidi" w:eastAsiaTheme="majorEastAsia" w:hAnsiTheme="majorHAnsi"/>
-      <w:color w:themeColor="accent1" w:themeShade="BF" w:val="0F4761"/>
+      <w:rFonts w:asciiTheme="majorHAnsi" w:eastAsiaTheme="majorEastAsia" w:hAnsiTheme="majorHAnsi" w:cstheme="majorBidi"/>
+      <w:color w:val="0F4761" w:themeColor="accent1" w:themeShade="BF"/>
       <w:sz w:val="40"/>
       <w:szCs w:val="40"/>
     </w:rPr>
   </w:style>
-  <w:style w:styleId="Heading2" w:type="paragraph">
+  <w:style w:type="paragraph" w:styleId="Heading2">
     <w:name w:val="heading 2"/>
     <w:basedOn w:val="Normal"/>
     <w:next w:val="BodyText"/>
@@ -1037,17 +999,17 @@
     <w:pPr>
       <w:keepNext/>
       <w:keepLines/>
-      <w:spacing w:after="80" w:before="160"/>
+      <w:spacing w:before="160" w:after="80"/>
       <w:outlineLvl w:val="1"/>
     </w:pPr>
     <w:rPr>
-      <w:rFonts w:asciiTheme="majorHAnsi" w:cstheme="majorBidi" w:eastAsiaTheme="majorEastAsia" w:hAnsiTheme="majorHAnsi"/>
-      <w:color w:themeColor="accent1" w:themeShade="BF" w:val="0F4761"/>
+      <w:rFonts w:asciiTheme="majorHAnsi" w:eastAsiaTheme="majorEastAsia" w:hAnsiTheme="majorHAnsi" w:cstheme="majorBidi"/>
+      <w:color w:val="0F4761" w:themeColor="accent1" w:themeShade="BF"/>
       <w:sz w:val="32"/>
       <w:szCs w:val="32"/>
     </w:rPr>
   </w:style>
-  <w:style w:styleId="Heading3" w:type="paragraph">
+  <w:style w:type="paragraph" w:styleId="Heading3">
     <w:name w:val="heading 3"/>
     <w:basedOn w:val="Normal"/>
     <w:next w:val="BodyText"/>
@@ -1060,17 +1022,17 @@
     <w:pPr>
       <w:keepNext/>
       <w:keepLines/>
-      <w:spacing w:after="80" w:before="160"/>
+      <w:spacing w:before="160" w:after="80"/>
       <w:outlineLvl w:val="2"/>
     </w:pPr>
     <w:rPr>
-      <w:rFonts w:cstheme="majorBidi" w:eastAsiaTheme="majorEastAsia"/>
-      <w:color w:themeColor="accent1" w:themeShade="BF" w:val="0F4761"/>
+      <w:rFonts w:eastAsiaTheme="majorEastAsia" w:cstheme="majorBidi"/>
+      <w:color w:val="0F4761" w:themeColor="accent1" w:themeShade="BF"/>
       <w:sz w:val="28"/>
       <w:szCs w:val="28"/>
     </w:rPr>
   </w:style>
-  <w:style w:styleId="Heading4" w:type="paragraph">
+  <w:style w:type="paragraph" w:styleId="Heading4">
     <w:name w:val="heading 4"/>
     <w:basedOn w:val="Normal"/>
     <w:next w:val="BodyText"/>
@@ -1083,17 +1045,17 @@
     <w:pPr>
       <w:keepNext/>
       <w:keepLines/>
-      <w:spacing w:after="40" w:before="80"/>
+      <w:spacing w:before="80" w:after="40"/>
       <w:outlineLvl w:val="3"/>
     </w:pPr>
     <w:rPr>
-      <w:rFonts w:cstheme="majorBidi" w:eastAsiaTheme="majorEastAsia"/>
+      <w:rFonts w:eastAsiaTheme="majorEastAsia" w:cstheme="majorBidi"/>
       <w:i/>
       <w:iCs/>
-      <w:color w:themeColor="accent1" w:themeShade="BF" w:val="0F4761"/>
-    </w:rPr>
-  </w:style>
-  <w:style w:styleId="Heading5" w:type="paragraph">
+      <w:color w:val="0F4761" w:themeColor="accent1" w:themeShade="BF"/>
+    </w:rPr>
+  </w:style>
+  <w:style w:type="paragraph" w:styleId="Heading5">
     <w:name w:val="heading 5"/>
     <w:basedOn w:val="Normal"/>
     <w:next w:val="BodyText"/>
@@ -1106,15 +1068,15 @@
     <w:pPr>
       <w:keepNext/>
       <w:keepLines/>
-      <w:spacing w:after="40" w:before="80"/>
+      <w:spacing w:before="80" w:after="40"/>
       <w:outlineLvl w:val="4"/>
     </w:pPr>
     <w:rPr>
-      <w:rFonts w:cstheme="majorBidi" w:eastAsiaTheme="majorEastAsia"/>
-      <w:color w:themeColor="accent1" w:themeShade="BF" w:val="0F4761"/>
-    </w:rPr>
-  </w:style>
-  <w:style w:styleId="Heading6" w:type="paragraph">
+      <w:rFonts w:eastAsiaTheme="majorEastAsia" w:cstheme="majorBidi"/>
+      <w:color w:val="0F4761" w:themeColor="accent1" w:themeShade="BF"/>
+    </w:rPr>
+  </w:style>
+  <w:style w:type="paragraph" w:styleId="Heading6">
     <w:name w:val="heading 6"/>
     <w:basedOn w:val="Normal"/>
     <w:next w:val="BodyText"/>
@@ -1127,17 +1089,17 @@
     <w:pPr>
       <w:keepNext/>
       <w:keepLines/>
-      <w:spacing w:after="0" w:before="40"/>
+      <w:spacing w:before="40" w:after="0"/>
       <w:outlineLvl w:val="5"/>
     </w:pPr>
     <w:rPr>
-      <w:rFonts w:cstheme="majorBidi" w:eastAsiaTheme="majorEastAsia"/>
+      <w:rFonts w:eastAsiaTheme="majorEastAsia" w:cstheme="majorBidi"/>
       <w:i/>
       <w:iCs/>
-      <w:color w:themeColor="text1" w:themeTint="A6" w:val="595959"/>
-    </w:rPr>
-  </w:style>
-  <w:style w:styleId="Heading7" w:type="paragraph">
+      <w:color w:val="595959" w:themeColor="text1" w:themeTint="A6"/>
+    </w:rPr>
+  </w:style>
+  <w:style w:type="paragraph" w:styleId="Heading7">
     <w:name w:val="heading 7"/>
     <w:basedOn w:val="Normal"/>
     <w:next w:val="BodyText"/>
@@ -1150,15 +1112,15 @@
     <w:pPr>
       <w:keepNext/>
       <w:keepLines/>
-      <w:spacing w:after="0" w:before="40"/>
+      <w:spacing w:before="40" w:after="0"/>
       <w:outlineLvl w:val="6"/>
     </w:pPr>
     <w:rPr>
-      <w:rFonts w:cstheme="majorBidi" w:eastAsiaTheme="majorEastAsia"/>
-      <w:color w:themeColor="text1" w:themeTint="A6" w:val="595959"/>
-    </w:rPr>
-  </w:style>
-  <w:style w:styleId="Heading8" w:type="paragraph">
+      <w:rFonts w:eastAsiaTheme="majorEastAsia" w:cstheme="majorBidi"/>
+      <w:color w:val="595959" w:themeColor="text1" w:themeTint="A6"/>
+    </w:rPr>
+  </w:style>
+  <w:style w:type="paragraph" w:styleId="Heading8">
     <w:name w:val="heading 8"/>
     <w:basedOn w:val="Normal"/>
     <w:next w:val="BodyText"/>
@@ -1175,13 +1137,13 @@
       <w:outlineLvl w:val="7"/>
     </w:pPr>
     <w:rPr>
-      <w:rFonts w:cstheme="majorBidi" w:eastAsiaTheme="majorEastAsia"/>
+      <w:rFonts w:eastAsiaTheme="majorEastAsia" w:cstheme="majorBidi"/>
       <w:i/>
       <w:iCs/>
-      <w:color w:themeColor="text1" w:themeTint="D8" w:val="272727"/>
-    </w:rPr>
-  </w:style>
-  <w:style w:styleId="Heading9" w:type="paragraph">
+      <w:color w:val="272727" w:themeColor="text1" w:themeTint="D8"/>
+    </w:rPr>
+  </w:style>
+  <w:style w:type="paragraph" w:styleId="Heading9">
     <w:name w:val="heading 9"/>
     <w:basedOn w:val="Normal"/>
     <w:next w:val="BodyText"/>
@@ -1198,24 +1160,202 @@
       <w:outlineLvl w:val="8"/>
     </w:pPr>
     <w:rPr>
-      <w:rFonts w:cstheme="majorBidi" w:eastAsiaTheme="majorEastAsia"/>
-      <w:color w:themeColor="text1" w:themeTint="D8" w:val="272727"/>
-    </w:rPr>
-  </w:style>
-  <w:style w:customStyle="1" w:styleId="Heading1Char" w:type="character">
+      <w:rFonts w:eastAsiaTheme="majorEastAsia" w:cstheme="majorBidi"/>
+      <w:color w:val="272727" w:themeColor="text1" w:themeTint="D8"/>
+    </w:rPr>
+  </w:style>
+  <w:style w:type="character" w:default="1" w:styleId="DefaultParagraphFont">
+    <w:name w:val="Default Paragraph Font"/>
+    <w:uiPriority w:val="1"/>
+    <w:semiHidden/>
+    <w:unhideWhenUsed/>
+  </w:style>
+  <w:style w:type="table" w:default="1" w:styleId="TableNormal">
+    <w:name w:val="Normal Table"/>
+    <w:uiPriority w:val="99"/>
+    <w:semiHidden/>
+    <w:unhideWhenUsed/>
+    <w:tblPr>
+      <w:tblInd w:w="0" w:type="dxa"/>
+      <w:tblCellMar>
+        <w:top w:w="0" w:type="dxa"/>
+        <w:left w:w="108" w:type="dxa"/>
+        <w:bottom w:w="0" w:type="dxa"/>
+        <w:right w:w="108" w:type="dxa"/>
+      </w:tblCellMar>
+    </w:tblPr>
+  </w:style>
+  <w:style w:type="numbering" w:default="1" w:styleId="NoList">
+    <w:name w:val="No List"/>
+    <w:uiPriority w:val="99"/>
+    <w:semiHidden/>
+    <w:unhideWhenUsed/>
+  </w:style>
+  <w:style w:type="paragraph" w:styleId="BodyText">
+    <w:name w:val="Body Text"/>
+    <w:basedOn w:val="Normal"/>
+    <w:qFormat/>
+    <w:pPr>
+      <w:spacing w:before="180" w:after="180"/>
+    </w:pPr>
+  </w:style>
+  <w:style w:type="paragraph" w:customStyle="1" w:styleId="FirstParagraph">
+    <w:name w:val="First Paragraph"/>
+    <w:basedOn w:val="BodyText"/>
+    <w:next w:val="BodyText"/>
+    <w:qFormat/>
+  </w:style>
+  <w:style w:type="paragraph" w:customStyle="1" w:styleId="Compact">
+    <w:name w:val="Compact"/>
+    <w:basedOn w:val="BodyText"/>
+    <w:qFormat/>
+    <w:pPr>
+      <w:spacing w:before="36" w:after="36"/>
+    </w:pPr>
+  </w:style>
+  <w:style w:type="paragraph" w:styleId="Title">
+    <w:name w:val="Title"/>
+    <w:basedOn w:val="Normal"/>
+    <w:next w:val="BodyText"/>
+    <w:link w:val="TitleChar"/>
+    <w:uiPriority w:val="10"/>
+    <w:qFormat/>
+    <w:rsid w:val="00A10FD9"/>
+    <w:pPr>
+      <w:spacing w:after="80"/>
+      <w:contextualSpacing/>
+      <w:jc w:val="center"/>
+    </w:pPr>
+    <w:rPr>
+      <w:rFonts w:asciiTheme="majorHAnsi" w:eastAsiaTheme="majorEastAsia" w:hAnsiTheme="majorHAnsi" w:cstheme="majorBidi"/>
+      <w:spacing w:val="-10"/>
+      <w:kern w:val="28"/>
+      <w:sz w:val="56"/>
+      <w:szCs w:val="56"/>
+    </w:rPr>
+  </w:style>
+  <w:style w:type="character" w:customStyle="1" w:styleId="TitleChar">
+    <w:name w:val="Title Char"/>
+    <w:basedOn w:val="DefaultParagraphFont"/>
+    <w:link w:val="Title"/>
+    <w:uiPriority w:val="10"/>
+    <w:rsid w:val="00A10FD9"/>
+    <w:rPr>
+      <w:rFonts w:asciiTheme="majorHAnsi" w:eastAsiaTheme="majorEastAsia" w:hAnsiTheme="majorHAnsi" w:cstheme="majorBidi"/>
+      <w:spacing w:val="-10"/>
+      <w:kern w:val="28"/>
+      <w:sz w:val="56"/>
+      <w:szCs w:val="56"/>
+    </w:rPr>
+  </w:style>
+  <w:style w:type="paragraph" w:styleId="Subtitle">
+    <w:name w:val="Subtitle"/>
+    <w:basedOn w:val="Normal"/>
+    <w:next w:val="BodyText"/>
+    <w:link w:val="SubtitleChar"/>
+    <w:uiPriority w:val="11"/>
+    <w:qFormat/>
+    <w:rsid w:val="00A10FD9"/>
+    <w:pPr>
+      <w:numPr>
+        <w:ilvl w:val="1"/>
+      </w:numPr>
+    </w:pPr>
+    <w:rPr>
+      <w:rFonts w:eastAsiaTheme="majorEastAsia" w:cstheme="majorBidi"/>
+      <w:color w:val="595959" w:themeColor="text1" w:themeTint="A6"/>
+      <w:spacing w:val="15"/>
+      <w:sz w:val="28"/>
+      <w:szCs w:val="28"/>
+    </w:rPr>
+  </w:style>
+  <w:style w:type="character" w:customStyle="1" w:styleId="SubtitleChar">
+    <w:name w:val="Subtitle Char"/>
+    <w:basedOn w:val="DefaultParagraphFont"/>
+    <w:link w:val="Subtitle"/>
+    <w:uiPriority w:val="11"/>
+    <w:rsid w:val="00A10FD9"/>
+    <w:rPr>
+      <w:rFonts w:eastAsiaTheme="majorEastAsia" w:cstheme="majorBidi"/>
+      <w:color w:val="595959" w:themeColor="text1" w:themeTint="A6"/>
+      <w:spacing w:val="15"/>
+      <w:sz w:val="28"/>
+      <w:szCs w:val="28"/>
+    </w:rPr>
+  </w:style>
+  <w:style w:type="paragraph" w:customStyle="1" w:styleId="Author">
+    <w:name w:val="Author"/>
+    <w:next w:val="BodyText"/>
+    <w:qFormat/>
+    <w:pPr>
+      <w:keepNext/>
+      <w:keepLines/>
+      <w:jc w:val="center"/>
+    </w:pPr>
+  </w:style>
+  <w:style w:type="paragraph" w:styleId="Date">
+    <w:name w:val="Date"/>
+    <w:next w:val="BodyText"/>
+    <w:link w:val="DateChar"/>
+    <w:qFormat/>
+    <w:pPr>
+      <w:keepNext/>
+      <w:keepLines/>
+      <w:jc w:val="center"/>
+    </w:pPr>
+  </w:style>
+  <w:style w:type="paragraph" w:customStyle="1" w:styleId="AbstractTitle">
+    <w:name w:val="Abstract Title"/>
+    <w:basedOn w:val="Normal"/>
+    <w:next w:val="Abstract"/>
+    <w:qFormat/>
+    <w:pPr>
+      <w:keepNext/>
+      <w:keepLines/>
+      <w:spacing w:before="300" w:after="0"/>
+      <w:jc w:val="center"/>
+    </w:pPr>
+    <w:rPr>
+      <w:b/>
+      <w:color w:val="345A8A"/>
+      <w:sz w:val="20"/>
+      <w:szCs w:val="20"/>
+    </w:rPr>
+  </w:style>
+  <w:style w:type="paragraph" w:customStyle="1" w:styleId="Abstract">
+    <w:name w:val="Abstract"/>
+    <w:basedOn w:val="Normal"/>
+    <w:next w:val="BodyText"/>
+    <w:qFormat/>
+    <w:pPr>
+      <w:keepNext/>
+      <w:keepLines/>
+      <w:spacing w:before="100" w:after="300"/>
+    </w:pPr>
+    <w:rPr>
+      <w:sz w:val="20"/>
+      <w:szCs w:val="20"/>
+    </w:rPr>
+  </w:style>
+  <w:style w:type="paragraph" w:styleId="Bibliography">
+    <w:name w:val="Bibliography"/>
+    <w:basedOn w:val="Normal"/>
+    <w:qFormat/>
+  </w:style>
+  <w:style w:type="character" w:customStyle="1" w:styleId="Heading1Char">
     <w:name w:val="Heading 1 Char"/>
     <w:basedOn w:val="DefaultParagraphFont"/>
     <w:link w:val="Heading1"/>
     <w:uiPriority w:val="9"/>
     <w:rsid w:val="00A10FD9"/>
     <w:rPr>
-      <w:rFonts w:asciiTheme="majorHAnsi" w:cstheme="majorBidi" w:eastAsiaTheme="majorEastAsia" w:hAnsiTheme="majorHAnsi"/>
-      <w:color w:themeColor="accent1" w:themeShade="BF" w:val="0F4761"/>
+      <w:rFonts w:asciiTheme="majorHAnsi" w:eastAsiaTheme="majorEastAsia" w:hAnsiTheme="majorHAnsi" w:cstheme="majorBidi"/>
+      <w:color w:val="0F4761" w:themeColor="accent1" w:themeShade="BF"/>
       <w:sz w:val="40"/>
       <w:szCs w:val="40"/>
     </w:rPr>
   </w:style>
-  <w:style w:customStyle="1" w:styleId="Heading2Char" w:type="character">
+  <w:style w:type="character" w:customStyle="1" w:styleId="Heading2Char">
     <w:name w:val="Heading 2 Char"/>
     <w:basedOn w:val="DefaultParagraphFont"/>
     <w:link w:val="Heading2"/>
@@ -1223,13 +1363,13 @@
     <w:semiHidden/>
     <w:rsid w:val="00A10FD9"/>
     <w:rPr>
-      <w:rFonts w:asciiTheme="majorHAnsi" w:cstheme="majorBidi" w:eastAsiaTheme="majorEastAsia" w:hAnsiTheme="majorHAnsi"/>
-      <w:color w:themeColor="accent1" w:themeShade="BF" w:val="0F4761"/>
+      <w:rFonts w:asciiTheme="majorHAnsi" w:eastAsiaTheme="majorEastAsia" w:hAnsiTheme="majorHAnsi" w:cstheme="majorBidi"/>
+      <w:color w:val="0F4761" w:themeColor="accent1" w:themeShade="BF"/>
       <w:sz w:val="32"/>
       <w:szCs w:val="32"/>
     </w:rPr>
   </w:style>
-  <w:style w:customStyle="1" w:styleId="Heading3Char" w:type="character">
+  <w:style w:type="character" w:customStyle="1" w:styleId="Heading3Char">
     <w:name w:val="Heading 3 Char"/>
     <w:basedOn w:val="DefaultParagraphFont"/>
     <w:link w:val="Heading3"/>
@@ -1237,13 +1377,13 @@
     <w:semiHidden/>
     <w:rsid w:val="00A10FD9"/>
     <w:rPr>
-      <w:rFonts w:cstheme="majorBidi" w:eastAsiaTheme="majorEastAsia"/>
-      <w:color w:themeColor="accent1" w:themeShade="BF" w:val="0F4761"/>
+      <w:rFonts w:eastAsiaTheme="majorEastAsia" w:cstheme="majorBidi"/>
+      <w:color w:val="0F4761" w:themeColor="accent1" w:themeShade="BF"/>
       <w:sz w:val="28"/>
       <w:szCs w:val="28"/>
     </w:rPr>
   </w:style>
-  <w:style w:customStyle="1" w:styleId="Heading4Char" w:type="character">
+  <w:style w:type="character" w:customStyle="1" w:styleId="Heading4Char">
     <w:name w:val="Heading 4 Char"/>
     <w:basedOn w:val="DefaultParagraphFont"/>
     <w:link w:val="Heading4"/>
@@ -1251,13 +1391,13 @@
     <w:semiHidden/>
     <w:rsid w:val="00A10FD9"/>
     <w:rPr>
-      <w:rFonts w:cstheme="majorBidi" w:eastAsiaTheme="majorEastAsia"/>
+      <w:rFonts w:eastAsiaTheme="majorEastAsia" w:cstheme="majorBidi"/>
       <w:i/>
       <w:iCs/>
-      <w:color w:themeColor="accent1" w:themeShade="BF" w:val="0F4761"/>
-    </w:rPr>
-  </w:style>
-  <w:style w:customStyle="1" w:styleId="Heading5Char" w:type="character">
+      <w:color w:val="0F4761" w:themeColor="accent1" w:themeShade="BF"/>
+    </w:rPr>
+  </w:style>
+  <w:style w:type="character" w:customStyle="1" w:styleId="Heading5Char">
     <w:name w:val="Heading 5 Char"/>
     <w:basedOn w:val="DefaultParagraphFont"/>
     <w:link w:val="Heading5"/>
@@ -1265,11 +1405,11 @@
     <w:semiHidden/>
     <w:rsid w:val="00A10FD9"/>
     <w:rPr>
-      <w:rFonts w:cstheme="majorBidi" w:eastAsiaTheme="majorEastAsia"/>
-      <w:color w:themeColor="accent1" w:themeShade="BF" w:val="0F4761"/>
-    </w:rPr>
-  </w:style>
-  <w:style w:customStyle="1" w:styleId="Heading6Char" w:type="character">
+      <w:rFonts w:eastAsiaTheme="majorEastAsia" w:cstheme="majorBidi"/>
+      <w:color w:val="0F4761" w:themeColor="accent1" w:themeShade="BF"/>
+    </w:rPr>
+  </w:style>
+  <w:style w:type="character" w:customStyle="1" w:styleId="Heading6Char">
     <w:name w:val="Heading 6 Char"/>
     <w:basedOn w:val="DefaultParagraphFont"/>
     <w:link w:val="Heading6"/>
@@ -1277,13 +1417,13 @@
     <w:semiHidden/>
     <w:rsid w:val="00A10FD9"/>
     <w:rPr>
-      <w:rFonts w:cstheme="majorBidi" w:eastAsiaTheme="majorEastAsia"/>
+      <w:rFonts w:eastAsiaTheme="majorEastAsia" w:cstheme="majorBidi"/>
       <w:i/>
       <w:iCs/>
-      <w:color w:themeColor="text1" w:themeTint="A6" w:val="595959"/>
-    </w:rPr>
-  </w:style>
-  <w:style w:customStyle="1" w:styleId="Heading7Char" w:type="character">
+      <w:color w:val="595959" w:themeColor="text1" w:themeTint="A6"/>
+    </w:rPr>
+  </w:style>
+  <w:style w:type="character" w:customStyle="1" w:styleId="Heading7Char">
     <w:name w:val="Heading 7 Char"/>
     <w:basedOn w:val="DefaultParagraphFont"/>
     <w:link w:val="Heading7"/>
@@ -1291,11 +1431,11 @@
     <w:semiHidden/>
     <w:rsid w:val="00A10FD9"/>
     <w:rPr>
-      <w:rFonts w:cstheme="majorBidi" w:eastAsiaTheme="majorEastAsia"/>
-      <w:color w:themeColor="text1" w:themeTint="A6" w:val="595959"/>
-    </w:rPr>
-  </w:style>
-  <w:style w:customStyle="1" w:styleId="Heading8Char" w:type="character">
+      <w:rFonts w:eastAsiaTheme="majorEastAsia" w:cstheme="majorBidi"/>
+      <w:color w:val="595959" w:themeColor="text1" w:themeTint="A6"/>
+    </w:rPr>
+  </w:style>
+  <w:style w:type="character" w:customStyle="1" w:styleId="Heading8Char">
     <w:name w:val="Heading 8 Char"/>
     <w:basedOn w:val="DefaultParagraphFont"/>
     <w:link w:val="Heading8"/>
@@ -1303,13 +1443,13 @@
     <w:semiHidden/>
     <w:rsid w:val="00A10FD9"/>
     <w:rPr>
-      <w:rFonts w:cstheme="majorBidi" w:eastAsiaTheme="majorEastAsia"/>
+      <w:rFonts w:eastAsiaTheme="majorEastAsia" w:cstheme="majorBidi"/>
       <w:i/>
       <w:iCs/>
-      <w:color w:themeColor="text1" w:themeTint="D8" w:val="272727"/>
-    </w:rPr>
-  </w:style>
-  <w:style w:customStyle="1" w:styleId="Heading9Char" w:type="character">
+      <w:color w:val="272727" w:themeColor="text1" w:themeTint="D8"/>
+    </w:rPr>
+  </w:style>
+  <w:style w:type="character" w:customStyle="1" w:styleId="Heading9Char">
     <w:name w:val="Heading 9 Char"/>
     <w:basedOn w:val="DefaultParagraphFont"/>
     <w:link w:val="Heading9"/>
@@ -1317,11 +1457,11 @@
     <w:semiHidden/>
     <w:rsid w:val="00A10FD9"/>
     <w:rPr>
-      <w:rFonts w:cstheme="majorBidi" w:eastAsiaTheme="majorEastAsia"/>
-      <w:color w:themeColor="text1" w:themeTint="D8" w:val="272727"/>
-    </w:rPr>
-  </w:style>
-  <w:style w:styleId="BlockText" w:type="paragraph">
+      <w:rFonts w:eastAsiaTheme="majorEastAsia" w:cstheme="majorBidi"/>
+      <w:color w:val="272727" w:themeColor="text1" w:themeTint="D8"/>
+    </w:rPr>
+  </w:style>
+  <w:style w:type="paragraph" w:styleId="BlockText">
     <w:name w:val="Block Text"/>
     <w:basedOn w:val="BodyText"/>
     <w:next w:val="BodyText"/>
@@ -1329,19 +1469,18 @@
     <w:unhideWhenUsed/>
     <w:qFormat/>
     <w:pPr>
-      <w:spacing w:after="100" w:before="100"/>
-      <w:ind w:firstLine="0" w:left="480" w:right="480"/>
-    </w:pPr>
-  </w:style>
-  <w:style w:styleId="FootnoteText" w:type="paragraph">
-    <w:name w:val="Footnote Text"/>
+      <w:spacing w:before="100" w:after="100"/>
+      <w:ind w:left="480" w:right="480"/>
+    </w:pPr>
+  </w:style>
+  <w:style w:type="paragraph" w:styleId="FootnoteText">
+    <w:name w:val="footnote text"/>
     <w:basedOn w:val="Normal"/>
-    <w:next w:val="FootnoteText"/>
     <w:uiPriority w:val="9"/>
     <w:unhideWhenUsed/>
     <w:qFormat/>
   </w:style>
-  <w:style w:styleId="FootnoteBlockText" w:type="paragraph">
+  <w:style w:type="paragraph" w:customStyle="1" w:styleId="FootnoteBlockText">
     <w:name w:val="Footnote Block Text"/>
     <w:basedOn w:val="FootnoteText"/>
     <w:next w:val="FootnoteText"/>
@@ -1349,47 +1488,40 @@
     <w:unhideWhenUsed/>
     <w:qFormat/>
     <w:pPr>
-      <w:spacing w:after="100" w:before="100"/>
-      <w:ind w:firstLine="0" w:left="480" w:right="480"/>
-    </w:pPr>
-  </w:style>
-  <w:style w:default="1" w:styleId="DefaultParagraphFont" w:type="character">
-    <w:name w:val="Default Paragraph Font"/>
+      <w:spacing w:before="100" w:after="100"/>
+      <w:ind w:left="480" w:right="480"/>
+    </w:pPr>
+  </w:style>
+  <w:style w:type="table" w:customStyle="1" w:styleId="Table">
+    <w:name w:val="Table"/>
     <w:semiHidden/>
     <w:unhideWhenUsed/>
-  </w:style>
-  <w:style w:default="1" w:styleId="Table" w:type="table">
-    <w:name w:val="Table"/>
-    <w:basedOn w:val="TableNormal"/>
-    <w:semiHidden/>
-    <w:unhideWhenUsed/>
     <w:qFormat/>
     <w:tblPr>
-      <w:tblInd w:type="dxa" w:w="0"/>
+      <w:tblInd w:w="0" w:type="dxa"/>
       <w:tblCellMar>
-        <w:top w:type="dxa" w:w="0"/>
-        <w:left w:type="dxa" w:w="108"/>
-        <w:bottom w:type="dxa" w:w="0"/>
-        <w:right w:type="dxa" w:w="108"/>
+        <w:top w:w="0" w:type="dxa"/>
+        <w:left w:w="108" w:type="dxa"/>
+        <w:bottom w:w="0" w:type="dxa"/>
+        <w:right w:w="108" w:type="dxa"/>
       </w:tblCellMar>
     </w:tblPr>
     <w:tblStylePr w:type="firstRow">
       <w:tblPr>
         <w:jc w:val="left"/>
-        <w:tblInd w:type="dxa" w:w="0"/>
       </w:tblPr>
       <w:trPr>
         <w:jc w:val="left"/>
       </w:trPr>
       <w:tcPr>
         <w:tcBorders>
-          <w:bottom w:val="single"/>
+          <w:bottom w:val="single" w:sz="0" w:space="0" w:color="auto"/>
         </w:tcBorders>
         <w:vAlign w:val="bottom"/>
       </w:tcPr>
     </w:tblStylePr>
   </w:style>
-  <w:style w:customStyle="1" w:styleId="DefinitionTerm" w:type="paragraph">
+  <w:style w:type="paragraph" w:customStyle="1" w:styleId="DefinitionTerm">
     <w:name w:val="Definition Term"/>
     <w:basedOn w:val="Normal"/>
     <w:next w:val="Definition"/>
@@ -1402,75 +1534,76 @@
       <w:b/>
     </w:rPr>
   </w:style>
-  <w:style w:customStyle="1" w:styleId="Definition" w:type="paragraph">
+  <w:style w:type="paragraph" w:customStyle="1" w:styleId="Definition">
     <w:name w:val="Definition"/>
     <w:basedOn w:val="Normal"/>
   </w:style>
-  <w:style w:styleId="Caption" w:type="paragraph">
-    <w:name w:val="Caption"/>
+  <w:style w:type="paragraph" w:styleId="Caption">
+    <w:name w:val="caption"/>
     <w:basedOn w:val="Normal"/>
-    <w:link w:val="BodyTextChar"/>
-    <w:pPr>
-      <w:spacing w:after="120" w:before="0"/>
+    <w:link w:val="CaptionChar"/>
+    <w:pPr>
+      <w:spacing w:after="120"/>
     </w:pPr>
     <w:rPr>
       <w:i/>
     </w:rPr>
   </w:style>
-  <w:style w:customStyle="1" w:styleId="TableCaption" w:type="paragraph">
+  <w:style w:type="paragraph" w:customStyle="1" w:styleId="TableCaption">
     <w:name w:val="Table Caption"/>
     <w:basedOn w:val="Caption"/>
     <w:pPr>
       <w:keepNext/>
     </w:pPr>
   </w:style>
-  <w:style w:customStyle="1" w:styleId="ImageCaption" w:type="paragraph">
+  <w:style w:type="paragraph" w:customStyle="1" w:styleId="ImageCaption">
     <w:name w:val="Image Caption"/>
     <w:basedOn w:val="Caption"/>
   </w:style>
-  <w:style w:customStyle="1" w:styleId="Figure" w:type="paragraph">
+  <w:style w:type="paragraph" w:customStyle="1" w:styleId="Figure">
     <w:name w:val="Figure"/>
     <w:basedOn w:val="Normal"/>
   </w:style>
-  <w:style w:customStyle="1" w:styleId="CaptionedFigure" w:type="paragraph">
+  <w:style w:type="paragraph" w:customStyle="1" w:styleId="CaptionedFigure">
     <w:name w:val="Captioned Figure"/>
     <w:basedOn w:val="Figure"/>
     <w:pPr>
       <w:keepNext/>
     </w:pPr>
   </w:style>
-  <w:style w:customStyle="1" w:styleId="BodyTextChar" w:type="character">
-    <w:name w:val="Body Text Char"/>
+  <w:style w:type="character" w:customStyle="1" w:styleId="CaptionChar">
+    <w:name w:val="Caption Char"/>
     <w:basedOn w:val="DefaultParagraphFont"/>
-    <w:link w:val="BodyText"/>
-  </w:style>
-  <w:style w:customStyle="1" w:styleId="VerbatimChar" w:type="character">
+    <w:link w:val="Caption"/>
+  </w:style>
+  <w:style w:type="character" w:customStyle="1" w:styleId="VerbatimChar">
     <w:name w:val="Verbatim Char"/>
-    <w:basedOn w:val="BodyTextChar"/>
-    <w:rPr>
-      <w:rFonts w:ascii="Consolas" w:hAnsi="Consolas"/>
-      <w:sz w:val="22"/>
-    </w:rPr>
-  </w:style>
-  <w:style w:customStyle="1" w:styleId="SectionNumber" w:type="character">
+    <w:basedOn w:val="CaptionChar"/>
+    <w:link w:val="SourceCode"/>
+    <w:rPr>
+      <w:rFonts w:ascii="Consolas" w:hAnsi="Consolas"/>
+      <w:sz w:val="22"/>
+    </w:rPr>
+  </w:style>
+  <w:style w:type="character" w:customStyle="1" w:styleId="SectionNumber">
     <w:name w:val="Section Number"/>
-    <w:basedOn w:val="BodyTextChar"/>
-  </w:style>
-  <w:style w:styleId="FootnoteReference" w:type="character">
-    <w:name w:val="Footnote Reference"/>
-    <w:basedOn w:val="BodyTextChar"/>
+    <w:basedOn w:val="CaptionChar"/>
+  </w:style>
+  <w:style w:type="character" w:styleId="FootnoteReference">
+    <w:name w:val="footnote reference"/>
+    <w:basedOn w:val="CaptionChar"/>
     <w:rPr>
       <w:vertAlign w:val="superscript"/>
     </w:rPr>
   </w:style>
-  <w:style w:styleId="Hyperlink" w:type="character">
+  <w:style w:type="character" w:styleId="Hyperlink">
     <w:name w:val="Hyperlink"/>
-    <w:basedOn w:val="BodyTextChar"/>
-    <w:rPr>
-      <w:color w:themeColor="accent1" w:val="4F81BD"/>
-    </w:rPr>
-  </w:style>
-  <w:style w:styleId="TOCHeading" w:type="paragraph">
+    <w:basedOn w:val="CaptionChar"/>
+    <w:rPr>
+      <w:color w:val="156082" w:themeColor="accent1"/>
+    </w:rPr>
+  </w:style>
+  <w:style w:type="paragraph" w:styleId="TOCHeading">
     <w:name w:val="TOC Heading"/>
     <w:basedOn w:val="Heading1"/>
     <w:next w:val="BodyText"/>
@@ -1481,274 +1614,336 @@
       <w:spacing w:before="240" w:line="259" w:lineRule="auto"/>
       <w:outlineLvl w:val="9"/>
     </w:pPr>
-    <w:rPr>
-      <w:rFonts w:asciiTheme="majorHAnsi" w:cstheme="majorBidi" w:eastAsiaTheme="majorEastAsia" w:hAnsiTheme="majorHAnsi"/>
-      <w:b w:val="0"/>
-      <w:bCs w:val="0"/>
-      <w:color w:themeColor="accent1" w:themeShade="BF" w:val="365F91"/>
-    </w:rPr>
   </w:style>
   <w:style w:type="paragraph" w:customStyle="1" w:styleId="SourceCode">
     <w:name w:val="Source Code"/>
     <w:basedOn w:val="Normal"/>
     <w:link w:val="VerbatimChar"/>
     <w:pPr>
-      <w:wordWrap w:val="off"/>
-      <w:shd w:val="clear" w:fill="f1f3f5"/>
+      <w:shd w:val="clear" w:color="auto" w:fill="F1F3F5"/>
+      <w:wordWrap w:val="0"/>
     </w:pPr>
   </w:style>
   <w:style w:type="character" w:customStyle="1" w:styleId="KeywordTok">
     <w:name w:val="KeywordTok"/>
     <w:basedOn w:val="VerbatimChar"/>
     <w:rPr>
+      <w:rFonts w:ascii="Consolas" w:hAnsi="Consolas"/>
       <w:b/>
-      <w:color w:val="003b4f"/>
-      <w:shd w:val="clear" w:fill="f1f3f5"/>
+      <w:color w:val="003B4F"/>
+      <w:sz w:val="22"/>
+      <w:shd w:val="clear" w:color="auto" w:fill="F1F3F5"/>
     </w:rPr>
   </w:style>
   <w:style w:type="character" w:customStyle="1" w:styleId="DataTypeTok">
     <w:name w:val="DataTypeTok"/>
     <w:basedOn w:val="VerbatimChar"/>
     <w:rPr>
-      <w:color w:val="ad0000"/>
-      <w:shd w:val="clear" w:fill="f1f3f5"/>
+      <w:rFonts w:ascii="Consolas" w:hAnsi="Consolas"/>
+      <w:color w:val="AD0000"/>
+      <w:sz w:val="22"/>
+      <w:shd w:val="clear" w:color="auto" w:fill="F1F3F5"/>
     </w:rPr>
   </w:style>
   <w:style w:type="character" w:customStyle="1" w:styleId="DecValTok">
     <w:name w:val="DecValTok"/>
     <w:basedOn w:val="VerbatimChar"/>
     <w:rPr>
-      <w:color w:val="ad0000"/>
-      <w:shd w:val="clear" w:fill="f1f3f5"/>
+      <w:rFonts w:ascii="Consolas" w:hAnsi="Consolas"/>
+      <w:color w:val="AD0000"/>
+      <w:sz w:val="22"/>
+      <w:shd w:val="clear" w:color="auto" w:fill="F1F3F5"/>
     </w:rPr>
   </w:style>
   <w:style w:type="character" w:customStyle="1" w:styleId="BaseNTok">
     <w:name w:val="BaseNTok"/>
     <w:basedOn w:val="VerbatimChar"/>
     <w:rPr>
-      <w:color w:val="ad0000"/>
-      <w:shd w:val="clear" w:fill="f1f3f5"/>
+      <w:rFonts w:ascii="Consolas" w:hAnsi="Consolas"/>
+      <w:color w:val="AD0000"/>
+      <w:sz w:val="22"/>
+      <w:shd w:val="clear" w:color="auto" w:fill="F1F3F5"/>
     </w:rPr>
   </w:style>
   <w:style w:type="character" w:customStyle="1" w:styleId="FloatTok">
     <w:name w:val="FloatTok"/>
     <w:basedOn w:val="VerbatimChar"/>
     <w:rPr>
-      <w:color w:val="ad0000"/>
-      <w:shd w:val="clear" w:fill="f1f3f5"/>
+      <w:rFonts w:ascii="Consolas" w:hAnsi="Consolas"/>
+      <w:color w:val="AD0000"/>
+      <w:sz w:val="22"/>
+      <w:shd w:val="clear" w:color="auto" w:fill="F1F3F5"/>
     </w:rPr>
   </w:style>
   <w:style w:type="character" w:customStyle="1" w:styleId="ConstantTok">
     <w:name w:val="ConstantTok"/>
     <w:basedOn w:val="VerbatimChar"/>
     <w:rPr>
-      <w:color w:val="8f5902"/>
-      <w:shd w:val="clear" w:fill="f1f3f5"/>
+      <w:rFonts w:ascii="Consolas" w:hAnsi="Consolas"/>
+      <w:color w:val="8F5902"/>
+      <w:sz w:val="22"/>
+      <w:shd w:val="clear" w:color="auto" w:fill="F1F3F5"/>
     </w:rPr>
   </w:style>
   <w:style w:type="character" w:customStyle="1" w:styleId="CharTok">
     <w:name w:val="CharTok"/>
     <w:basedOn w:val="VerbatimChar"/>
     <w:rPr>
-      <w:color w:val="20794d"/>
-      <w:shd w:val="clear" w:fill="f1f3f5"/>
+      <w:rFonts w:ascii="Consolas" w:hAnsi="Consolas"/>
+      <w:color w:val="20794D"/>
+      <w:sz w:val="22"/>
+      <w:shd w:val="clear" w:color="auto" w:fill="F1F3F5"/>
     </w:rPr>
   </w:style>
   <w:style w:type="character" w:customStyle="1" w:styleId="SpecialCharTok">
     <w:name w:val="SpecialCharTok"/>
     <w:basedOn w:val="VerbatimChar"/>
     <w:rPr>
-      <w:color w:val="5e5e5e"/>
-      <w:shd w:val="clear" w:fill="f1f3f5"/>
+      <w:rFonts w:ascii="Consolas" w:hAnsi="Consolas"/>
+      <w:color w:val="5E5E5E"/>
+      <w:sz w:val="22"/>
+      <w:shd w:val="clear" w:color="auto" w:fill="F1F3F5"/>
     </w:rPr>
   </w:style>
   <w:style w:type="character" w:customStyle="1" w:styleId="StringTok">
     <w:name w:val="StringTok"/>
     <w:basedOn w:val="VerbatimChar"/>
     <w:rPr>
-      <w:color w:val="20794d"/>
-      <w:shd w:val="clear" w:fill="f1f3f5"/>
+      <w:rFonts w:ascii="Consolas" w:hAnsi="Consolas"/>
+      <w:color w:val="20794D"/>
+      <w:sz w:val="22"/>
+      <w:shd w:val="clear" w:color="auto" w:fill="F1F3F5"/>
     </w:rPr>
   </w:style>
   <w:style w:type="character" w:customStyle="1" w:styleId="VerbatimStringTok">
     <w:name w:val="VerbatimStringTok"/>
     <w:basedOn w:val="VerbatimChar"/>
     <w:rPr>
-      <w:color w:val="20794d"/>
-      <w:shd w:val="clear" w:fill="f1f3f5"/>
+      <w:rFonts w:ascii="Consolas" w:hAnsi="Consolas"/>
+      <w:color w:val="20794D"/>
+      <w:sz w:val="22"/>
+      <w:shd w:val="clear" w:color="auto" w:fill="F1F3F5"/>
     </w:rPr>
   </w:style>
   <w:style w:type="character" w:customStyle="1" w:styleId="SpecialStringTok">
     <w:name w:val="SpecialStringTok"/>
     <w:basedOn w:val="VerbatimChar"/>
     <w:rPr>
-      <w:color w:val="20794d"/>
-      <w:shd w:val="clear" w:fill="f1f3f5"/>
+      <w:rFonts w:ascii="Consolas" w:hAnsi="Consolas"/>
+      <w:color w:val="20794D"/>
+      <w:sz w:val="22"/>
+      <w:shd w:val="clear" w:color="auto" w:fill="F1F3F5"/>
     </w:rPr>
   </w:style>
   <w:style w:type="character" w:customStyle="1" w:styleId="ImportTok">
     <w:name w:val="ImportTok"/>
     <w:basedOn w:val="VerbatimChar"/>
     <w:rPr>
-      <w:color w:val="00769e"/>
-      <w:shd w:val="clear" w:fill="f1f3f5"/>
+      <w:rFonts w:ascii="Consolas" w:hAnsi="Consolas"/>
+      <w:color w:val="00769E"/>
+      <w:sz w:val="22"/>
+      <w:shd w:val="clear" w:color="auto" w:fill="F1F3F5"/>
     </w:rPr>
   </w:style>
   <w:style w:type="character" w:customStyle="1" w:styleId="CommentTok">
     <w:name w:val="CommentTok"/>
     <w:basedOn w:val="VerbatimChar"/>
     <w:rPr>
-      <w:color w:val="5e5e5e"/>
-      <w:shd w:val="clear" w:fill="f1f3f5"/>
+      <w:rFonts w:ascii="Consolas" w:hAnsi="Consolas"/>
+      <w:color w:val="5E5E5E"/>
+      <w:sz w:val="22"/>
+      <w:shd w:val="clear" w:color="auto" w:fill="F1F3F5"/>
     </w:rPr>
   </w:style>
   <w:style w:type="character" w:customStyle="1" w:styleId="DocumentationTok">
     <w:name w:val="DocumentationTok"/>
     <w:basedOn w:val="VerbatimChar"/>
     <w:rPr>
+      <w:rFonts w:ascii="Consolas" w:hAnsi="Consolas"/>
       <w:i/>
-      <w:color w:val="5e5e5e"/>
-      <w:shd w:val="clear" w:fill="f1f3f5"/>
+      <w:color w:val="5E5E5E"/>
+      <w:sz w:val="22"/>
+      <w:shd w:val="clear" w:color="auto" w:fill="F1F3F5"/>
     </w:rPr>
   </w:style>
   <w:style w:type="character" w:customStyle="1" w:styleId="AnnotationTok">
     <w:name w:val="AnnotationTok"/>
     <w:basedOn w:val="VerbatimChar"/>
     <w:rPr>
-      <w:color w:val="5e5e5e"/>
-      <w:shd w:val="clear" w:fill="f1f3f5"/>
+      <w:rFonts w:ascii="Consolas" w:hAnsi="Consolas"/>
+      <w:color w:val="5E5E5E"/>
+      <w:sz w:val="22"/>
+      <w:shd w:val="clear" w:color="auto" w:fill="F1F3F5"/>
     </w:rPr>
   </w:style>
   <w:style w:type="character" w:customStyle="1" w:styleId="CommentVarTok">
     <w:name w:val="CommentVarTok"/>
     <w:basedOn w:val="VerbatimChar"/>
     <w:rPr>
+      <w:rFonts w:ascii="Consolas" w:hAnsi="Consolas"/>
       <w:i/>
-      <w:color w:val="5e5e5e"/>
-      <w:shd w:val="clear" w:fill="f1f3f5"/>
+      <w:color w:val="5E5E5E"/>
+      <w:sz w:val="22"/>
+      <w:shd w:val="clear" w:color="auto" w:fill="F1F3F5"/>
     </w:rPr>
   </w:style>
   <w:style w:type="character" w:customStyle="1" w:styleId="OtherTok">
     <w:name w:val="OtherTok"/>
     <w:basedOn w:val="VerbatimChar"/>
     <w:rPr>
-      <w:color w:val="003b4f"/>
-      <w:shd w:val="clear" w:fill="f1f3f5"/>
+      <w:rFonts w:ascii="Consolas" w:hAnsi="Consolas"/>
+      <w:color w:val="003B4F"/>
+      <w:sz w:val="22"/>
+      <w:shd w:val="clear" w:color="auto" w:fill="F1F3F5"/>
     </w:rPr>
   </w:style>
   <w:style w:type="character" w:customStyle="1" w:styleId="FunctionTok">
     <w:name w:val="FunctionTok"/>
     <w:basedOn w:val="VerbatimChar"/>
     <w:rPr>
-      <w:color w:val="4758ab"/>
-      <w:shd w:val="clear" w:fill="f1f3f5"/>
+      <w:rFonts w:ascii="Consolas" w:hAnsi="Consolas"/>
+      <w:color w:val="4758AB"/>
+      <w:sz w:val="22"/>
+      <w:shd w:val="clear" w:color="auto" w:fill="F1F3F5"/>
     </w:rPr>
   </w:style>
   <w:style w:type="character" w:customStyle="1" w:styleId="VariableTok">
     <w:name w:val="VariableTok"/>
     <w:basedOn w:val="VerbatimChar"/>
     <w:rPr>
+      <w:rFonts w:ascii="Consolas" w:hAnsi="Consolas"/>
       <w:color w:val="111111"/>
-      <w:shd w:val="clear" w:fill="f1f3f5"/>
+      <w:sz w:val="22"/>
+      <w:shd w:val="clear" w:color="auto" w:fill="F1F3F5"/>
     </w:rPr>
   </w:style>
   <w:style w:type="character" w:customStyle="1" w:styleId="ControlFlowTok">
     <w:name w:val="ControlFlowTok"/>
     <w:basedOn w:val="VerbatimChar"/>
     <w:rPr>
+      <w:rFonts w:ascii="Consolas" w:hAnsi="Consolas"/>
       <w:b/>
-      <w:color w:val="003b4f"/>
-      <w:shd w:val="clear" w:fill="f1f3f5"/>
+      <w:color w:val="003B4F"/>
+      <w:sz w:val="22"/>
+      <w:shd w:val="clear" w:color="auto" w:fill="F1F3F5"/>
     </w:rPr>
   </w:style>
   <w:style w:type="character" w:customStyle="1" w:styleId="OperatorTok">
     <w:name w:val="OperatorTok"/>
     <w:basedOn w:val="VerbatimChar"/>
     <w:rPr>
-      <w:color w:val="5e5e5e"/>
-      <w:shd w:val="clear" w:fill="f1f3f5"/>
+      <w:rFonts w:ascii="Consolas" w:hAnsi="Consolas"/>
+      <w:color w:val="5E5E5E"/>
+      <w:sz w:val="22"/>
+      <w:shd w:val="clear" w:color="auto" w:fill="F1F3F5"/>
     </w:rPr>
   </w:style>
   <w:style w:type="character" w:customStyle="1" w:styleId="BuiltInTok">
     <w:name w:val="BuiltInTok"/>
     <w:basedOn w:val="VerbatimChar"/>
     <w:rPr>
-      <w:color w:val="003b4f"/>
-      <w:shd w:val="clear" w:fill="f1f3f5"/>
+      <w:rFonts w:ascii="Consolas" w:hAnsi="Consolas"/>
+      <w:color w:val="003B4F"/>
+      <w:sz w:val="22"/>
+      <w:shd w:val="clear" w:color="auto" w:fill="F1F3F5"/>
     </w:rPr>
   </w:style>
   <w:style w:type="character" w:customStyle="1" w:styleId="ExtensionTok">
     <w:name w:val="ExtensionTok"/>
     <w:basedOn w:val="VerbatimChar"/>
     <w:rPr>
-      <w:color w:val="003b4f"/>
-      <w:shd w:val="clear" w:fill="f1f3f5"/>
+      <w:rFonts w:ascii="Consolas" w:hAnsi="Consolas"/>
+      <w:color w:val="003B4F"/>
+      <w:sz w:val="22"/>
+      <w:shd w:val="clear" w:color="auto" w:fill="F1F3F5"/>
     </w:rPr>
   </w:style>
   <w:style w:type="character" w:customStyle="1" w:styleId="PreprocessorTok">
     <w:name w:val="PreprocessorTok"/>
     <w:basedOn w:val="VerbatimChar"/>
     <w:rPr>
-      <w:color w:val="ad0000"/>
-      <w:shd w:val="clear" w:fill="f1f3f5"/>
+      <w:rFonts w:ascii="Consolas" w:hAnsi="Consolas"/>
+      <w:color w:val="AD0000"/>
+      <w:sz w:val="22"/>
+      <w:shd w:val="clear" w:color="auto" w:fill="F1F3F5"/>
     </w:rPr>
   </w:style>
   <w:style w:type="character" w:customStyle="1" w:styleId="AttributeTok">
     <w:name w:val="AttributeTok"/>
     <w:basedOn w:val="VerbatimChar"/>
     <w:rPr>
+      <w:rFonts w:ascii="Consolas" w:hAnsi="Consolas"/>
       <w:color w:val="657422"/>
-      <w:shd w:val="clear" w:fill="f1f3f5"/>
+      <w:sz w:val="22"/>
+      <w:shd w:val="clear" w:color="auto" w:fill="F1F3F5"/>
     </w:rPr>
   </w:style>
   <w:style w:type="character" w:customStyle="1" w:styleId="RegionMarkerTok">
     <w:name w:val="RegionMarkerTok"/>
     <w:basedOn w:val="VerbatimChar"/>
     <w:rPr>
-      <w:color w:val="003b4f"/>
-      <w:shd w:val="clear" w:fill="f1f3f5"/>
+      <w:rFonts w:ascii="Consolas" w:hAnsi="Consolas"/>
+      <w:color w:val="003B4F"/>
+      <w:sz w:val="22"/>
+      <w:shd w:val="clear" w:color="auto" w:fill="F1F3F5"/>
     </w:rPr>
   </w:style>
   <w:style w:type="character" w:customStyle="1" w:styleId="InformationTok">
     <w:name w:val="InformationTok"/>
     <w:basedOn w:val="VerbatimChar"/>
     <w:rPr>
-      <w:color w:val="5e5e5e"/>
-      <w:shd w:val="clear" w:fill="f1f3f5"/>
+      <w:rFonts w:ascii="Consolas" w:hAnsi="Consolas"/>
+      <w:color w:val="5E5E5E"/>
+      <w:sz w:val="22"/>
+      <w:shd w:val="clear" w:color="auto" w:fill="F1F3F5"/>
     </w:rPr>
   </w:style>
   <w:style w:type="character" w:customStyle="1" w:styleId="WarningTok">
     <w:name w:val="WarningTok"/>
     <w:basedOn w:val="VerbatimChar"/>
     <w:rPr>
+      <w:rFonts w:ascii="Consolas" w:hAnsi="Consolas"/>
       <w:i/>
-      <w:color w:val="5e5e5e"/>
-      <w:shd w:val="clear" w:fill="f1f3f5"/>
+      <w:color w:val="5E5E5E"/>
+      <w:sz w:val="22"/>
+      <w:shd w:val="clear" w:color="auto" w:fill="F1F3F5"/>
     </w:rPr>
   </w:style>
   <w:style w:type="character" w:customStyle="1" w:styleId="AlertTok">
     <w:name w:val="AlertTok"/>
     <w:basedOn w:val="VerbatimChar"/>
     <w:rPr>
-      <w:color w:val="ad0000"/>
-      <w:shd w:val="clear" w:fill="f1f3f5"/>
+      <w:rFonts w:ascii="Consolas" w:hAnsi="Consolas"/>
+      <w:color w:val="AD0000"/>
+      <w:sz w:val="22"/>
+      <w:shd w:val="clear" w:color="auto" w:fill="F1F3F5"/>
     </w:rPr>
   </w:style>
   <w:style w:type="character" w:customStyle="1" w:styleId="ErrorTok">
     <w:name w:val="ErrorTok"/>
     <w:basedOn w:val="VerbatimChar"/>
     <w:rPr>
-      <w:color w:val="ad0000"/>
-      <w:shd w:val="clear" w:fill="f1f3f5"/>
+      <w:rFonts w:ascii="Consolas" w:hAnsi="Consolas"/>
+      <w:color w:val="AD0000"/>
+      <w:sz w:val="22"/>
+      <w:shd w:val="clear" w:color="auto" w:fill="F1F3F5"/>
     </w:rPr>
   </w:style>
   <w:style w:type="character" w:customStyle="1" w:styleId="NormalTok">
     <w:name w:val="NormalTok"/>
     <w:basedOn w:val="VerbatimChar"/>
     <w:rPr>
-      <w:color w:val="003b4f"/>
-      <w:shd w:val="clear" w:fill="f1f3f5"/>
-    </w:rPr>
+      <w:rFonts w:ascii="Consolas" w:hAnsi="Consolas"/>
+      <w:color w:val="003B4F"/>
+      <w:sz w:val="22"/>
+      <w:shd w:val="clear" w:color="auto" w:fill="F1F3F5"/>
+    </w:rPr>
+  </w:style>
+  <w:style w:type="character" w:customStyle="1" w:styleId="DateChar">
+    <w:name w:val="Date Char"/>
+    <w:basedOn w:val="DefaultParagraphFont"/>
+    <w:link w:val="Date"/>
+    <w:rsid w:val="007D48FF"/>
   </w:style>
 </w:styles>
 </file>

</xml_diff>